<commit_message>
adicionando primeira versão documentação do projeto
</commit_message>
<xml_diff>
--- a/DOCUMENTAÇÃO.docx
+++ b/DOCUMENTAÇÃO.docx
@@ -53,61 +53,123 @@
     <w:p>
       <w:pPr>
         <w:rPr>
+          <w:sz w:val="28"/>
+          <w:szCs w:val="28"/>
+        </w:rPr>
+      </w:pPr>
+      <w:r>
+        <w:rPr>
           <w:sz w:val="32"/>
           <w:szCs w:val="32"/>
         </w:rPr>
-      </w:pPr>
-      <w:r>
-        <w:rPr>
-          <w:sz w:val="32"/>
-          <w:szCs w:val="32"/>
-        </w:rPr>
         <w:tab/>
+      </w:r>
+      <w:r>
+        <w:rPr>
+          <w:sz w:val="28"/>
+          <w:szCs w:val="28"/>
+        </w:rPr>
         <w:t>Utilizar os conhecimentos adquiridos no projeto anterior para abstração de um novo problema voltado ao monitoramento de dados de CPU em totens de estações de trem.</w:t>
       </w:r>
     </w:p>
     <w:p>
       <w:pPr>
         <w:rPr>
-          <w:sz w:val="32"/>
-          <w:szCs w:val="32"/>
-        </w:rPr>
-      </w:pPr>
-      <w:r>
-        <w:rPr>
-          <w:sz w:val="32"/>
-          <w:szCs w:val="32"/>
+          <w:sz w:val="28"/>
+          <w:szCs w:val="28"/>
+        </w:rPr>
+      </w:pPr>
+      <w:r>
+        <w:rPr>
+          <w:sz w:val="28"/>
+          <w:szCs w:val="28"/>
         </w:rPr>
         <w:tab/>
-        <w:t>Site desenvolvido em HTML, CSS, JavaScript e Java para acesso do monitor de totens. O monitor terá acesso as dashboards que fornecerá as informações compiladas sobre o funcionamento de todos os totens, com indicadores de funcionamento para comparação</w:t>
-      </w:r>
-      <w:r>
-        <w:rPr>
-          <w:sz w:val="32"/>
-          <w:szCs w:val="32"/>
-        </w:rPr>
-        <w:t xml:space="preserve"> de utilização,</w:t>
-      </w:r>
-      <w:r>
-        <w:rPr>
-          <w:sz w:val="32"/>
-          <w:szCs w:val="32"/>
+        <w:t xml:space="preserve">Site desenvolvido em HTML, CSS, JavaScript e Java para </w:t>
+      </w:r>
+      <w:r>
+        <w:rPr>
+          <w:sz w:val="28"/>
+          <w:szCs w:val="28"/>
+        </w:rPr>
+        <w:t>conexão com</w:t>
+      </w:r>
+      <w:r>
+        <w:rPr>
+          <w:sz w:val="28"/>
+          <w:szCs w:val="28"/>
+        </w:rPr>
+        <w:t xml:space="preserve"> o monitor</w:t>
+      </w:r>
+      <w:r>
+        <w:rPr>
+          <w:sz w:val="28"/>
+          <w:szCs w:val="28"/>
+        </w:rPr>
+        <w:t>amento</w:t>
+      </w:r>
+      <w:r>
+        <w:rPr>
+          <w:sz w:val="28"/>
+          <w:szCs w:val="28"/>
+        </w:rPr>
+        <w:t xml:space="preserve"> de totens. O monitor terá acesso as dashboards que fornecerá as informações compiladas sobre o funcionamento de todos os totens, com indicadores de </w:t>
+      </w:r>
+      <w:r>
+        <w:rPr>
+          <w:sz w:val="28"/>
+          <w:szCs w:val="28"/>
+        </w:rPr>
+        <w:t>uso</w:t>
+      </w:r>
+      <w:r>
+        <w:rPr>
+          <w:sz w:val="28"/>
+          <w:szCs w:val="28"/>
+        </w:rPr>
+        <w:t xml:space="preserve"> para comparação</w:t>
+      </w:r>
+      <w:r>
+        <w:rPr>
+          <w:sz w:val="28"/>
+          <w:szCs w:val="28"/>
+        </w:rPr>
+        <w:t>,</w:t>
+      </w:r>
+      <w:r>
+        <w:rPr>
+          <w:sz w:val="28"/>
+          <w:szCs w:val="28"/>
         </w:rPr>
         <w:t xml:space="preserve"> previsão de problemas</w:t>
       </w:r>
       <w:r>
         <w:rPr>
-          <w:sz w:val="32"/>
-          <w:szCs w:val="32"/>
+          <w:sz w:val="28"/>
+          <w:szCs w:val="28"/>
         </w:rPr>
         <w:t xml:space="preserve"> e </w:t>
       </w:r>
       <w:r>
         <w:rPr>
-          <w:sz w:val="32"/>
-          <w:szCs w:val="32"/>
-        </w:rPr>
-        <w:t>tomada de decisão. O monitoramento será diretamente na CPU e será guardado no BD para utilização dos dados em prol de um funcionamento efetivo para todos os âmbitos, desde usuário, até o próprio gerente do metrô.</w:t>
+          <w:sz w:val="28"/>
+          <w:szCs w:val="28"/>
+        </w:rPr>
+        <w:t>tomada de decisão. O monitoramento será diretamente na CPU</w:t>
+      </w:r>
+      <w:r>
+        <w:rPr>
+          <w:sz w:val="28"/>
+          <w:szCs w:val="28"/>
+        </w:rPr>
+        <w:t xml:space="preserve"> do sistema</w:t>
+      </w:r>
+      <w:r>
+        <w:rPr>
+          <w:sz w:val="28"/>
+          <w:szCs w:val="28"/>
+        </w:rPr>
+        <w:t xml:space="preserve"> e será guardado no BD para utilização dos dados em prol de um funcionamento efetivo para todos os âmbitos, desde usuário, até o próprio gerente do metrô.</w:t>
       </w:r>
     </w:p>
     <w:p>
@@ -139,6 +201,300 @@
     </w:p>
     <w:p>
       <w:pPr>
+        <w:pStyle w:val="PargrafodaLista"/>
+        <w:numPr>
+          <w:ilvl w:val="0"/>
+          <w:numId w:val="1"/>
+        </w:numPr>
+        <w:rPr>
+          <w:sz w:val="28"/>
+          <w:szCs w:val="28"/>
+        </w:rPr>
+      </w:pPr>
+      <w:r>
+        <w:rPr>
+          <w:sz w:val="28"/>
+          <w:szCs w:val="28"/>
+        </w:rPr>
+        <w:t>Scrum para abordagem do tema;</w:t>
+      </w:r>
+    </w:p>
+    <w:p>
+      <w:pPr>
+        <w:pStyle w:val="PargrafodaLista"/>
+        <w:numPr>
+          <w:ilvl w:val="0"/>
+          <w:numId w:val="1"/>
+        </w:numPr>
+        <w:rPr>
+          <w:sz w:val="28"/>
+          <w:szCs w:val="28"/>
+        </w:rPr>
+      </w:pPr>
+      <w:r>
+        <w:rPr>
+          <w:sz w:val="28"/>
+          <w:szCs w:val="28"/>
+        </w:rPr>
+        <w:t>Utilizar da plataforma de versionamento para backup e desenvolvimento do projeto da equipe;</w:t>
+      </w:r>
+    </w:p>
+    <w:p>
+      <w:pPr>
+        <w:pStyle w:val="PargrafodaLista"/>
+        <w:numPr>
+          <w:ilvl w:val="0"/>
+          <w:numId w:val="1"/>
+        </w:numPr>
+        <w:rPr>
+          <w:sz w:val="28"/>
+          <w:szCs w:val="28"/>
+        </w:rPr>
+      </w:pPr>
+      <w:r>
+        <w:rPr>
+          <w:sz w:val="28"/>
+          <w:szCs w:val="28"/>
+        </w:rPr>
+        <w:t>Criar protótipo das telas do site;</w:t>
+      </w:r>
+    </w:p>
+    <w:p>
+      <w:pPr>
+        <w:pStyle w:val="PargrafodaLista"/>
+        <w:numPr>
+          <w:ilvl w:val="0"/>
+          <w:numId w:val="1"/>
+        </w:numPr>
+        <w:rPr>
+          <w:sz w:val="28"/>
+          <w:szCs w:val="28"/>
+        </w:rPr>
+      </w:pPr>
+      <w:r>
+        <w:rPr>
+          <w:sz w:val="28"/>
+          <w:szCs w:val="28"/>
+        </w:rPr>
+        <w:t>Planejar e organizar a entrega dos requisitos da Sprint;</w:t>
+      </w:r>
+    </w:p>
+    <w:p>
+      <w:pPr>
+        <w:pStyle w:val="PargrafodaLista"/>
+        <w:numPr>
+          <w:ilvl w:val="0"/>
+          <w:numId w:val="1"/>
+        </w:numPr>
+        <w:rPr>
+          <w:sz w:val="28"/>
+          <w:szCs w:val="28"/>
+        </w:rPr>
+      </w:pPr>
+      <w:r>
+        <w:rPr>
+          <w:sz w:val="28"/>
+          <w:szCs w:val="28"/>
+        </w:rPr>
+        <w:t>Desenvolver regra de negócio consistente</w:t>
+      </w:r>
+      <w:r>
+        <w:rPr>
+          <w:sz w:val="28"/>
+          <w:szCs w:val="28"/>
+        </w:rPr>
+        <w:t xml:space="preserve"> para sustentação</w:t>
+      </w:r>
+      <w:r>
+        <w:rPr>
+          <w:sz w:val="28"/>
+          <w:szCs w:val="28"/>
+        </w:rPr>
+        <w:t>;</w:t>
+      </w:r>
+    </w:p>
+    <w:p>
+      <w:pPr>
+        <w:pStyle w:val="PargrafodaLista"/>
+        <w:numPr>
+          <w:ilvl w:val="0"/>
+          <w:numId w:val="1"/>
+        </w:numPr>
+        <w:rPr>
+          <w:sz w:val="28"/>
+          <w:szCs w:val="28"/>
+        </w:rPr>
+      </w:pPr>
+      <w:r>
+        <w:rPr>
+          <w:sz w:val="28"/>
+          <w:szCs w:val="28"/>
+        </w:rPr>
+        <w:t>Desenvolver um site com login e cadastro conectado ao BD;</w:t>
+      </w:r>
+    </w:p>
+    <w:p>
+      <w:pPr>
+        <w:pStyle w:val="PargrafodaLista"/>
+        <w:numPr>
+          <w:ilvl w:val="0"/>
+          <w:numId w:val="1"/>
+        </w:numPr>
+        <w:rPr>
+          <w:sz w:val="28"/>
+          <w:szCs w:val="28"/>
+        </w:rPr>
+      </w:pPr>
+      <w:r>
+        <w:rPr>
+          <w:sz w:val="28"/>
+          <w:szCs w:val="28"/>
+        </w:rPr>
+        <w:t>Configurar ambiente na nuvem para armazenar a solução;</w:t>
+      </w:r>
+    </w:p>
+    <w:p>
+      <w:pPr>
+        <w:pStyle w:val="PargrafodaLista"/>
+        <w:numPr>
+          <w:ilvl w:val="0"/>
+          <w:numId w:val="1"/>
+        </w:numPr>
+        <w:rPr>
+          <w:sz w:val="28"/>
+          <w:szCs w:val="28"/>
+        </w:rPr>
+      </w:pPr>
+      <w:r>
+        <w:rPr>
+          <w:sz w:val="28"/>
+          <w:szCs w:val="28"/>
+        </w:rPr>
+        <w:t>Coletar os dados de funcionamento da CPU de totens de metrô;</w:t>
+      </w:r>
+    </w:p>
+    <w:p>
+      <w:pPr>
+        <w:pStyle w:val="PargrafodaLista"/>
+        <w:numPr>
+          <w:ilvl w:val="0"/>
+          <w:numId w:val="1"/>
+        </w:numPr>
+        <w:rPr>
+          <w:sz w:val="28"/>
+          <w:szCs w:val="28"/>
+        </w:rPr>
+      </w:pPr>
+      <w:r>
+        <w:rPr>
+          <w:sz w:val="28"/>
+          <w:szCs w:val="28"/>
+        </w:rPr>
+        <w:t xml:space="preserve">Utilizar de </w:t>
+      </w:r>
+      <w:proofErr w:type="spellStart"/>
+      <w:r>
+        <w:rPr>
+          <w:sz w:val="28"/>
+          <w:szCs w:val="28"/>
+        </w:rPr>
+        <w:t>API’s</w:t>
+      </w:r>
+      <w:proofErr w:type="spellEnd"/>
+      <w:r>
+        <w:rPr>
+          <w:sz w:val="28"/>
+          <w:szCs w:val="28"/>
+        </w:rPr>
+        <w:t xml:space="preserve"> </w:t>
+      </w:r>
+      <w:r>
+        <w:rPr>
+          <w:sz w:val="28"/>
+          <w:szCs w:val="28"/>
+        </w:rPr>
+        <w:t>para cadastro e consulta</w:t>
+      </w:r>
+      <w:r>
+        <w:rPr>
+          <w:sz w:val="28"/>
+          <w:szCs w:val="28"/>
+        </w:rPr>
+        <w:t>;</w:t>
+      </w:r>
+    </w:p>
+    <w:p>
+      <w:pPr>
+        <w:pStyle w:val="PargrafodaLista"/>
+        <w:numPr>
+          <w:ilvl w:val="0"/>
+          <w:numId w:val="1"/>
+        </w:numPr>
+        <w:rPr>
+          <w:sz w:val="28"/>
+          <w:szCs w:val="28"/>
+        </w:rPr>
+      </w:pPr>
+      <w:r>
+        <w:rPr>
+          <w:sz w:val="28"/>
+          <w:szCs w:val="28"/>
+        </w:rPr>
+        <w:t>Criar uma dashboard para interação do monitor com o funcionamento das máquinas;</w:t>
+      </w:r>
+    </w:p>
+    <w:p>
+      <w:pPr>
+        <w:pStyle w:val="PargrafodaLista"/>
+        <w:numPr>
+          <w:ilvl w:val="0"/>
+          <w:numId w:val="1"/>
+        </w:numPr>
+        <w:rPr>
+          <w:sz w:val="28"/>
+          <w:szCs w:val="28"/>
+        </w:rPr>
+      </w:pPr>
+      <w:r>
+        <w:rPr>
+          <w:sz w:val="28"/>
+          <w:szCs w:val="28"/>
+        </w:rPr>
+        <w:t>Fornecer indicadores de uso dos totens;</w:t>
+      </w:r>
+    </w:p>
+    <w:p>
+      <w:pPr>
+        <w:pStyle w:val="PargrafodaLista"/>
+        <w:numPr>
+          <w:ilvl w:val="0"/>
+          <w:numId w:val="1"/>
+        </w:numPr>
+        <w:rPr>
+          <w:sz w:val="28"/>
+          <w:szCs w:val="28"/>
+        </w:rPr>
+      </w:pPr>
+      <w:r>
+        <w:rPr>
+          <w:sz w:val="28"/>
+          <w:szCs w:val="28"/>
+        </w:rPr>
+        <w:t>Envio de notificações para o usuário da aplicação;</w:t>
+      </w:r>
+    </w:p>
+    <w:p>
+      <w:pPr>
+        <w:pStyle w:val="PargrafodaLista"/>
+        <w:rPr>
+          <w:sz w:val="28"/>
+          <w:szCs w:val="28"/>
+        </w:rPr>
+      </w:pPr>
+    </w:p>
+    <w:p>
+      <w:pPr>
+        <w:pStyle w:val="PargrafodaLista"/>
         <w:rPr>
           <w:sz w:val="28"/>
           <w:szCs w:val="28"/>
@@ -161,7 +517,533 @@
           <w:sz w:val="32"/>
           <w:szCs w:val="32"/>
         </w:rPr>
+        <w:lastRenderedPageBreak/>
         <w:t>Escopo e Arquitetura:</w:t>
+      </w:r>
+    </w:p>
+    <w:p>
+      <w:pPr>
+        <w:pStyle w:val="PargrafodaLista"/>
+        <w:numPr>
+          <w:ilvl w:val="0"/>
+          <w:numId w:val="2"/>
+        </w:numPr>
+        <w:rPr>
+          <w:sz w:val="28"/>
+          <w:szCs w:val="28"/>
+        </w:rPr>
+      </w:pPr>
+      <w:r>
+        <w:rPr>
+          <w:sz w:val="28"/>
+          <w:szCs w:val="28"/>
+        </w:rPr>
+        <w:t>Levantamento de funcionalidades da solução (</w:t>
+      </w:r>
+      <w:proofErr w:type="spellStart"/>
+      <w:r>
+        <w:rPr>
+          <w:sz w:val="28"/>
+          <w:szCs w:val="28"/>
+        </w:rPr>
+        <w:t>Storyboard</w:t>
+      </w:r>
+      <w:proofErr w:type="spellEnd"/>
+      <w:r>
+        <w:rPr>
+          <w:sz w:val="28"/>
+          <w:szCs w:val="28"/>
+        </w:rPr>
+        <w:t xml:space="preserve">, </w:t>
+      </w:r>
+      <w:proofErr w:type="spellStart"/>
+      <w:r>
+        <w:rPr>
+          <w:sz w:val="28"/>
+          <w:szCs w:val="28"/>
+        </w:rPr>
+        <w:t>User</w:t>
+      </w:r>
+      <w:proofErr w:type="spellEnd"/>
+      <w:r>
+        <w:rPr>
+          <w:sz w:val="28"/>
+          <w:szCs w:val="28"/>
+        </w:rPr>
+        <w:t xml:space="preserve"> </w:t>
+      </w:r>
+      <w:proofErr w:type="spellStart"/>
+      <w:r>
+        <w:rPr>
+          <w:sz w:val="28"/>
+          <w:szCs w:val="28"/>
+        </w:rPr>
+        <w:t>Storie</w:t>
+      </w:r>
+      <w:proofErr w:type="spellEnd"/>
+      <w:r>
+        <w:rPr>
+          <w:sz w:val="28"/>
+          <w:szCs w:val="28"/>
+        </w:rPr>
+        <w:t xml:space="preserve"> / Lean UX)</w:t>
+      </w:r>
+      <w:r>
+        <w:rPr>
+          <w:sz w:val="28"/>
+          <w:szCs w:val="28"/>
+        </w:rPr>
+        <w:t>;</w:t>
+      </w:r>
+    </w:p>
+    <w:p>
+      <w:pPr>
+        <w:pStyle w:val="PargrafodaLista"/>
+        <w:numPr>
+          <w:ilvl w:val="0"/>
+          <w:numId w:val="2"/>
+        </w:numPr>
+        <w:rPr>
+          <w:sz w:val="28"/>
+          <w:szCs w:val="28"/>
+        </w:rPr>
+      </w:pPr>
+      <w:r>
+        <w:rPr>
+          <w:sz w:val="28"/>
+          <w:szCs w:val="28"/>
+        </w:rPr>
+        <w:t>Documentação e planejamento bem estruturados para organização do projeto (Word / Excel / Planner);</w:t>
+      </w:r>
+    </w:p>
+    <w:p>
+      <w:pPr>
+        <w:pStyle w:val="PargrafodaLista"/>
+        <w:numPr>
+          <w:ilvl w:val="0"/>
+          <w:numId w:val="2"/>
+        </w:numPr>
+        <w:rPr>
+          <w:sz w:val="28"/>
+          <w:szCs w:val="28"/>
+        </w:rPr>
+      </w:pPr>
+      <w:r>
+        <w:rPr>
+          <w:sz w:val="28"/>
+          <w:szCs w:val="28"/>
+        </w:rPr>
+        <w:t xml:space="preserve">Configuração do repositório Git baseado em </w:t>
+      </w:r>
+      <w:proofErr w:type="spellStart"/>
+      <w:r>
+        <w:rPr>
+          <w:sz w:val="28"/>
+          <w:szCs w:val="28"/>
+        </w:rPr>
+        <w:t>brenchs</w:t>
+      </w:r>
+      <w:proofErr w:type="spellEnd"/>
+      <w:r>
+        <w:rPr>
+          <w:sz w:val="28"/>
+          <w:szCs w:val="28"/>
+        </w:rPr>
+        <w:t xml:space="preserve"> específicas para cada desenvolvedor;</w:t>
+      </w:r>
+    </w:p>
+    <w:p>
+      <w:pPr>
+        <w:pStyle w:val="PargrafodaLista"/>
+        <w:numPr>
+          <w:ilvl w:val="0"/>
+          <w:numId w:val="2"/>
+        </w:numPr>
+        <w:rPr>
+          <w:sz w:val="28"/>
+          <w:szCs w:val="28"/>
+        </w:rPr>
+      </w:pPr>
+      <w:r>
+        <w:rPr>
+          <w:sz w:val="28"/>
+          <w:szCs w:val="28"/>
+        </w:rPr>
+        <w:t xml:space="preserve">MySQL </w:t>
+      </w:r>
+      <w:r>
+        <w:rPr>
+          <w:sz w:val="28"/>
+          <w:szCs w:val="28"/>
+        </w:rPr>
+        <w:t>para desenvolvimento do Banco de Dados e DER</w:t>
+      </w:r>
+      <w:r>
+        <w:rPr>
+          <w:sz w:val="28"/>
+          <w:szCs w:val="28"/>
+        </w:rPr>
+        <w:t xml:space="preserve"> a fim de entender a regra de negócio e fornecer a base da aplicação</w:t>
+      </w:r>
+      <w:r>
+        <w:rPr>
+          <w:sz w:val="28"/>
+          <w:szCs w:val="28"/>
+        </w:rPr>
+        <w:t>;</w:t>
+      </w:r>
+    </w:p>
+    <w:p>
+      <w:pPr>
+        <w:pStyle w:val="PargrafodaLista"/>
+        <w:numPr>
+          <w:ilvl w:val="0"/>
+          <w:numId w:val="2"/>
+        </w:numPr>
+        <w:rPr>
+          <w:sz w:val="28"/>
+          <w:szCs w:val="28"/>
+        </w:rPr>
+      </w:pPr>
+      <w:r>
+        <w:rPr>
+          <w:sz w:val="28"/>
+          <w:szCs w:val="28"/>
+        </w:rPr>
+        <w:t>Utilização do Azure para criação do ambiente de serviço</w:t>
+      </w:r>
+      <w:r>
+        <w:rPr>
+          <w:sz w:val="28"/>
+          <w:szCs w:val="28"/>
+        </w:rPr>
+        <w:t>;</w:t>
+      </w:r>
+    </w:p>
+    <w:p>
+      <w:pPr>
+        <w:pStyle w:val="PargrafodaLista"/>
+        <w:numPr>
+          <w:ilvl w:val="0"/>
+          <w:numId w:val="2"/>
+        </w:numPr>
+        <w:rPr>
+          <w:sz w:val="28"/>
+          <w:szCs w:val="28"/>
+        </w:rPr>
+      </w:pPr>
+      <w:r>
+        <w:rPr>
+          <w:sz w:val="28"/>
+          <w:szCs w:val="28"/>
+        </w:rPr>
+        <w:t>Draw I</w:t>
+      </w:r>
+      <w:r>
+        <w:rPr>
+          <w:sz w:val="28"/>
+          <w:szCs w:val="28"/>
+        </w:rPr>
+        <w:t>o</w:t>
+      </w:r>
+      <w:r>
+        <w:rPr>
+          <w:sz w:val="28"/>
+          <w:szCs w:val="28"/>
+        </w:rPr>
+        <w:t xml:space="preserve"> / </w:t>
+      </w:r>
+      <w:proofErr w:type="spellStart"/>
+      <w:r>
+        <w:rPr>
+          <w:sz w:val="28"/>
+          <w:szCs w:val="28"/>
+        </w:rPr>
+        <w:t>Canva</w:t>
+      </w:r>
+      <w:proofErr w:type="spellEnd"/>
+      <w:r>
+        <w:rPr>
+          <w:sz w:val="28"/>
+          <w:szCs w:val="28"/>
+        </w:rPr>
+        <w:t xml:space="preserve"> para planejamento de </w:t>
+      </w:r>
+      <w:r>
+        <w:rPr>
+          <w:sz w:val="28"/>
+          <w:szCs w:val="28"/>
+        </w:rPr>
+        <w:t>arquiteturas</w:t>
+      </w:r>
+      <w:r>
+        <w:rPr>
+          <w:sz w:val="28"/>
+          <w:szCs w:val="28"/>
+        </w:rPr>
+        <w:t xml:space="preserve"> d</w:t>
+      </w:r>
+      <w:r>
+        <w:rPr>
+          <w:sz w:val="28"/>
+          <w:szCs w:val="28"/>
+        </w:rPr>
+        <w:t xml:space="preserve">e </w:t>
+      </w:r>
+      <w:r>
+        <w:rPr>
+          <w:sz w:val="28"/>
+          <w:szCs w:val="28"/>
+        </w:rPr>
+        <w:t>funcionamento do sistema</w:t>
+      </w:r>
+      <w:r>
+        <w:rPr>
+          <w:sz w:val="28"/>
+          <w:szCs w:val="28"/>
+        </w:rPr>
+        <w:t>;</w:t>
+      </w:r>
+    </w:p>
+    <w:p>
+      <w:pPr>
+        <w:pStyle w:val="PargrafodaLista"/>
+        <w:numPr>
+          <w:ilvl w:val="0"/>
+          <w:numId w:val="2"/>
+        </w:numPr>
+        <w:rPr>
+          <w:sz w:val="28"/>
+          <w:szCs w:val="28"/>
+        </w:rPr>
+      </w:pPr>
+      <w:r>
+        <w:rPr>
+          <w:sz w:val="28"/>
+          <w:szCs w:val="28"/>
+        </w:rPr>
+        <w:t>HTML / CSS / JavaScript / J</w:t>
+      </w:r>
+      <w:r>
+        <w:rPr>
+          <w:sz w:val="28"/>
+          <w:szCs w:val="28"/>
+        </w:rPr>
+        <w:t>ava</w:t>
+      </w:r>
+      <w:r>
+        <w:rPr>
+          <w:sz w:val="28"/>
+          <w:szCs w:val="28"/>
+        </w:rPr>
+        <w:t xml:space="preserve"> para desenvolvimento web</w:t>
+      </w:r>
+      <w:r>
+        <w:rPr>
+          <w:sz w:val="28"/>
+          <w:szCs w:val="28"/>
+        </w:rPr>
+        <w:t>;</w:t>
+      </w:r>
+    </w:p>
+    <w:p>
+      <w:pPr>
+        <w:pStyle w:val="PargrafodaLista"/>
+        <w:numPr>
+          <w:ilvl w:val="0"/>
+          <w:numId w:val="2"/>
+        </w:numPr>
+        <w:rPr>
+          <w:sz w:val="28"/>
+          <w:szCs w:val="28"/>
+        </w:rPr>
+      </w:pPr>
+      <w:r>
+        <w:rPr>
+          <w:sz w:val="28"/>
+          <w:szCs w:val="28"/>
+        </w:rPr>
+        <w:t xml:space="preserve">Página de </w:t>
+      </w:r>
+      <w:r>
+        <w:rPr>
+          <w:i/>
+          <w:iCs/>
+          <w:sz w:val="28"/>
+          <w:szCs w:val="28"/>
+        </w:rPr>
+        <w:t>Sobre Nós</w:t>
+      </w:r>
+      <w:r>
+        <w:rPr>
+          <w:i/>
+          <w:iCs/>
+          <w:sz w:val="28"/>
+          <w:szCs w:val="28"/>
+        </w:rPr>
+        <w:t xml:space="preserve"> </w:t>
+      </w:r>
+      <w:r>
+        <w:rPr>
+          <w:sz w:val="28"/>
+          <w:szCs w:val="28"/>
+        </w:rPr>
+        <w:t>no intuito de promover os desenvolvedores da aplicação;</w:t>
+      </w:r>
+    </w:p>
+    <w:p>
+      <w:pPr>
+        <w:pStyle w:val="PargrafodaLista"/>
+        <w:numPr>
+          <w:ilvl w:val="0"/>
+          <w:numId w:val="2"/>
+        </w:numPr>
+        <w:rPr>
+          <w:sz w:val="28"/>
+          <w:szCs w:val="28"/>
+        </w:rPr>
+      </w:pPr>
+      <w:r>
+        <w:rPr>
+          <w:sz w:val="28"/>
+          <w:szCs w:val="28"/>
+        </w:rPr>
+        <w:t>Usuário com cadastro de acesso único desenvolvido em Java;</w:t>
+      </w:r>
+    </w:p>
+    <w:p>
+      <w:pPr>
+        <w:pStyle w:val="PargrafodaLista"/>
+        <w:numPr>
+          <w:ilvl w:val="0"/>
+          <w:numId w:val="2"/>
+        </w:numPr>
+        <w:rPr>
+          <w:sz w:val="28"/>
+          <w:szCs w:val="28"/>
+        </w:rPr>
+      </w:pPr>
+      <w:r>
+        <w:rPr>
+          <w:sz w:val="28"/>
+          <w:szCs w:val="28"/>
+        </w:rPr>
+        <w:t xml:space="preserve">API para </w:t>
+      </w:r>
+      <w:r>
+        <w:rPr>
+          <w:sz w:val="28"/>
+          <w:szCs w:val="28"/>
+        </w:rPr>
+        <w:t>armazenamento e consulta do</w:t>
+      </w:r>
+      <w:r>
+        <w:rPr>
+          <w:sz w:val="28"/>
+          <w:szCs w:val="28"/>
+        </w:rPr>
+        <w:t xml:space="preserve"> Banco de Dados</w:t>
+      </w:r>
+      <w:r>
+        <w:rPr>
+          <w:sz w:val="28"/>
+          <w:szCs w:val="28"/>
+        </w:rPr>
+        <w:t>;</w:t>
+      </w:r>
+    </w:p>
+    <w:p>
+      <w:pPr>
+        <w:pStyle w:val="PargrafodaLista"/>
+        <w:numPr>
+          <w:ilvl w:val="0"/>
+          <w:numId w:val="2"/>
+        </w:numPr>
+        <w:rPr>
+          <w:sz w:val="28"/>
+          <w:szCs w:val="28"/>
+        </w:rPr>
+      </w:pPr>
+      <w:r>
+        <w:rPr>
+          <w:sz w:val="28"/>
+          <w:szCs w:val="28"/>
+        </w:rPr>
+        <w:t>Dashboard coletando os dados armazenados no BD</w:t>
+      </w:r>
+      <w:r>
+        <w:rPr>
+          <w:sz w:val="28"/>
+          <w:szCs w:val="28"/>
+        </w:rPr>
+        <w:t>;</w:t>
+      </w:r>
+    </w:p>
+    <w:p>
+      <w:pPr>
+        <w:pStyle w:val="PargrafodaLista"/>
+        <w:numPr>
+          <w:ilvl w:val="0"/>
+          <w:numId w:val="2"/>
+        </w:numPr>
+        <w:rPr>
+          <w:sz w:val="28"/>
+          <w:szCs w:val="28"/>
+        </w:rPr>
+      </w:pPr>
+      <w:r>
+        <w:rPr>
+          <w:sz w:val="28"/>
+          <w:szCs w:val="28"/>
+        </w:rPr>
+        <w:t>Dashboard abordando todos os dados necessários para o melhor controle dos totens;</w:t>
+      </w:r>
+    </w:p>
+    <w:p>
+      <w:pPr>
+        <w:pStyle w:val="PargrafodaLista"/>
+        <w:numPr>
+          <w:ilvl w:val="0"/>
+          <w:numId w:val="2"/>
+        </w:numPr>
+        <w:rPr>
+          <w:sz w:val="28"/>
+          <w:szCs w:val="28"/>
+        </w:rPr>
+      </w:pPr>
+      <w:r>
+        <w:rPr>
+          <w:sz w:val="28"/>
+          <w:szCs w:val="28"/>
+        </w:rPr>
+        <w:t>Envio de notificações ao usuário do site através do framework Slack</w:t>
+      </w:r>
+      <w:r>
+        <w:rPr>
+          <w:sz w:val="28"/>
+          <w:szCs w:val="28"/>
+        </w:rPr>
+        <w:t>;</w:t>
+      </w:r>
+    </w:p>
+    <w:p>
+      <w:pPr>
+        <w:pStyle w:val="PargrafodaLista"/>
+        <w:numPr>
+          <w:ilvl w:val="0"/>
+          <w:numId w:val="2"/>
+        </w:numPr>
+        <w:rPr>
+          <w:sz w:val="28"/>
+          <w:szCs w:val="28"/>
+        </w:rPr>
+      </w:pPr>
+      <w:r>
+        <w:rPr>
+          <w:sz w:val="28"/>
+          <w:szCs w:val="28"/>
+        </w:rPr>
+        <w:t>Guia de procedimentos para resolução no caso de máquina parar;</w:t>
       </w:r>
     </w:p>
     <w:p>
@@ -282,24 +1164,15 @@
           <w:szCs w:val="32"/>
         </w:rPr>
       </w:pPr>
-      <w:r>
+    </w:p>
+    <w:p>
+      <w:pPr>
         <w:rPr>
           <w:b/>
           <w:bCs/>
           <w:sz w:val="32"/>
           <w:szCs w:val="32"/>
         </w:rPr>
-        <w:t>Sustentação:</w:t>
-      </w:r>
-    </w:p>
-    <w:p>
-      <w:pPr>
-        <w:rPr>
-          <w:b/>
-          <w:bCs/>
-          <w:sz w:val="28"/>
-          <w:szCs w:val="28"/>
-        </w:rPr>
       </w:pPr>
     </w:p>
     <w:p>
@@ -311,24 +1184,122 @@
           <w:szCs w:val="32"/>
         </w:rPr>
       </w:pPr>
-      <w:r>
+    </w:p>
+    <w:p>
+      <w:pPr>
         <w:rPr>
           <w:b/>
           <w:bCs/>
           <w:sz w:val="32"/>
           <w:szCs w:val="32"/>
         </w:rPr>
-        <w:t>Marcos do projeto:</w:t>
-      </w:r>
-    </w:p>
-    <w:p>
-      <w:pPr>
+      </w:pPr>
+      <w:r>
         <w:rPr>
           <w:b/>
           <w:bCs/>
           <w:sz w:val="32"/>
           <w:szCs w:val="32"/>
         </w:rPr>
+        <w:lastRenderedPageBreak/>
+        <w:t>Sustentação:</w:t>
+      </w:r>
+    </w:p>
+    <w:p>
+      <w:pPr>
+        <w:pStyle w:val="PargrafodaLista"/>
+        <w:numPr>
+          <w:ilvl w:val="0"/>
+          <w:numId w:val="3"/>
+        </w:numPr>
+        <w:rPr>
+          <w:b/>
+          <w:bCs/>
+          <w:sz w:val="28"/>
+          <w:szCs w:val="28"/>
+        </w:rPr>
+      </w:pPr>
+      <w:r>
+        <w:rPr>
+          <w:sz w:val="28"/>
+          <w:szCs w:val="28"/>
+        </w:rPr>
+        <w:t>Envio de guia de procedimentos para caso de parada de máquinas para gerente do metrô</w:t>
+      </w:r>
+      <w:r>
+        <w:rPr>
+          <w:sz w:val="28"/>
+          <w:szCs w:val="28"/>
+        </w:rPr>
+        <w:t>;</w:t>
+      </w:r>
+    </w:p>
+    <w:p>
+      <w:pPr>
+        <w:pStyle w:val="PargrafodaLista"/>
+        <w:numPr>
+          <w:ilvl w:val="0"/>
+          <w:numId w:val="3"/>
+        </w:numPr>
+        <w:rPr>
+          <w:b/>
+          <w:bCs/>
+          <w:sz w:val="28"/>
+          <w:szCs w:val="28"/>
+        </w:rPr>
+      </w:pPr>
+      <w:r>
+        <w:rPr>
+          <w:sz w:val="28"/>
+          <w:szCs w:val="28"/>
+        </w:rPr>
+        <w:t>Abertura de chamado redirecionado para equipe de suporte da aplicação</w:t>
+      </w:r>
+      <w:r>
+        <w:rPr>
+          <w:sz w:val="28"/>
+          <w:szCs w:val="28"/>
+        </w:rPr>
+        <w:t>;</w:t>
+      </w:r>
+    </w:p>
+    <w:p>
+      <w:pPr>
+        <w:pStyle w:val="PargrafodaLista"/>
+        <w:numPr>
+          <w:ilvl w:val="0"/>
+          <w:numId w:val="3"/>
+        </w:numPr>
+        <w:rPr>
+          <w:b/>
+          <w:bCs/>
+          <w:sz w:val="28"/>
+          <w:szCs w:val="28"/>
+        </w:rPr>
+      </w:pPr>
+      <w:r>
+        <w:rPr>
+          <w:sz w:val="28"/>
+          <w:szCs w:val="28"/>
+        </w:rPr>
+        <w:t>Backup periódico dos dados do cliente em dispositivos móveis guardados com segurança</w:t>
+      </w:r>
+      <w:r>
+        <w:rPr>
+          <w:sz w:val="28"/>
+          <w:szCs w:val="28"/>
+        </w:rPr>
+        <w:t>.</w:t>
+      </w:r>
+    </w:p>
+    <w:p>
+      <w:pPr>
+        <w:rPr>
+          <w:b/>
+          <w:bCs/>
+          <w:sz w:val="28"/>
+          <w:szCs w:val="28"/>
+        </w:rPr>
       </w:pPr>
     </w:p>
     <w:p>
@@ -347,7 +1318,674 @@
           <w:sz w:val="32"/>
           <w:szCs w:val="32"/>
         </w:rPr>
-        <w:t>Futuras pautas:</w:t>
+        <w:t>Premissas:</w:t>
+      </w:r>
+    </w:p>
+    <w:p>
+      <w:pPr>
+        <w:pStyle w:val="PargrafodaLista"/>
+        <w:numPr>
+          <w:ilvl w:val="0"/>
+          <w:numId w:val="4"/>
+        </w:numPr>
+        <w:rPr>
+          <w:sz w:val="28"/>
+          <w:szCs w:val="28"/>
+        </w:rPr>
+      </w:pPr>
+      <w:r>
+        <w:rPr>
+          <w:sz w:val="28"/>
+          <w:szCs w:val="28"/>
+        </w:rPr>
+        <w:t>Cliente possui acesso à internet</w:t>
+      </w:r>
+      <w:r>
+        <w:rPr>
+          <w:sz w:val="28"/>
+          <w:szCs w:val="28"/>
+        </w:rPr>
+        <w:t>;</w:t>
+      </w:r>
+    </w:p>
+    <w:p>
+      <w:pPr>
+        <w:pStyle w:val="PargrafodaLista"/>
+        <w:numPr>
+          <w:ilvl w:val="0"/>
+          <w:numId w:val="4"/>
+        </w:numPr>
+        <w:rPr>
+          <w:sz w:val="28"/>
+          <w:szCs w:val="28"/>
+        </w:rPr>
+      </w:pPr>
+      <w:r>
+        <w:rPr>
+          <w:sz w:val="28"/>
+          <w:szCs w:val="28"/>
+        </w:rPr>
+        <w:t>Cliente abrirá chamado em caso de dúvida ou parada da solução</w:t>
+      </w:r>
+      <w:r>
+        <w:rPr>
+          <w:sz w:val="28"/>
+          <w:szCs w:val="28"/>
+        </w:rPr>
+        <w:t>;</w:t>
+      </w:r>
+    </w:p>
+    <w:p>
+      <w:pPr>
+        <w:pStyle w:val="PargrafodaLista"/>
+        <w:numPr>
+          <w:ilvl w:val="0"/>
+          <w:numId w:val="4"/>
+        </w:numPr>
+        <w:rPr>
+          <w:sz w:val="28"/>
+          <w:szCs w:val="28"/>
+        </w:rPr>
+      </w:pPr>
+      <w:r>
+        <w:rPr>
+          <w:sz w:val="28"/>
+          <w:szCs w:val="28"/>
+        </w:rPr>
+        <w:t xml:space="preserve">Equipe de suporte </w:t>
+      </w:r>
+      <w:r>
+        <w:rPr>
+          <w:sz w:val="28"/>
+          <w:szCs w:val="28"/>
+        </w:rPr>
+        <w:t>atuará</w:t>
+      </w:r>
+      <w:r>
+        <w:rPr>
+          <w:sz w:val="28"/>
+          <w:szCs w:val="28"/>
+        </w:rPr>
+        <w:t xml:space="preserve"> de prontidão para resolução de bugs</w:t>
+      </w:r>
+      <w:r>
+        <w:rPr>
+          <w:sz w:val="28"/>
+          <w:szCs w:val="28"/>
+        </w:rPr>
+        <w:t>;</w:t>
+      </w:r>
+    </w:p>
+    <w:p>
+      <w:pPr>
+        <w:pStyle w:val="PargrafodaLista"/>
+        <w:numPr>
+          <w:ilvl w:val="0"/>
+          <w:numId w:val="4"/>
+        </w:numPr>
+        <w:rPr>
+          <w:sz w:val="28"/>
+          <w:szCs w:val="28"/>
+        </w:rPr>
+      </w:pPr>
+      <w:r>
+        <w:rPr>
+          <w:sz w:val="28"/>
+          <w:szCs w:val="28"/>
+        </w:rPr>
+        <w:t xml:space="preserve">Totens </w:t>
+      </w:r>
+      <w:r>
+        <w:rPr>
+          <w:sz w:val="28"/>
+          <w:szCs w:val="28"/>
+        </w:rPr>
+        <w:t>receberão</w:t>
+      </w:r>
+      <w:r>
+        <w:rPr>
+          <w:sz w:val="28"/>
+          <w:szCs w:val="28"/>
+        </w:rPr>
+        <w:t xml:space="preserve"> a manutenção adequada para suporte da solução</w:t>
+      </w:r>
+      <w:r>
+        <w:rPr>
+          <w:sz w:val="28"/>
+          <w:szCs w:val="28"/>
+        </w:rPr>
+        <w:t>.</w:t>
+      </w:r>
+    </w:p>
+    <w:p>
+      <w:pPr>
+        <w:rPr>
+          <w:b/>
+          <w:bCs/>
+          <w:sz w:val="32"/>
+          <w:szCs w:val="32"/>
+        </w:rPr>
+      </w:pPr>
+    </w:p>
+    <w:p>
+      <w:pPr>
+        <w:rPr>
+          <w:b/>
+          <w:bCs/>
+          <w:sz w:val="32"/>
+          <w:szCs w:val="32"/>
+        </w:rPr>
+      </w:pPr>
+      <w:r>
+        <w:rPr>
+          <w:b/>
+          <w:bCs/>
+          <w:sz w:val="32"/>
+          <w:szCs w:val="32"/>
+        </w:rPr>
+        <w:t>Restrições:</w:t>
+      </w:r>
+    </w:p>
+    <w:p>
+      <w:pPr>
+        <w:pStyle w:val="PargrafodaLista"/>
+        <w:numPr>
+          <w:ilvl w:val="0"/>
+          <w:numId w:val="5"/>
+        </w:numPr>
+        <w:rPr>
+          <w:sz w:val="28"/>
+          <w:szCs w:val="28"/>
+        </w:rPr>
+      </w:pPr>
+      <w:r>
+        <w:rPr>
+          <w:sz w:val="28"/>
+          <w:szCs w:val="28"/>
+        </w:rPr>
+        <w:t>Cliente necessita da aplicação em Java e JavaScript</w:t>
+      </w:r>
+      <w:r>
+        <w:rPr>
+          <w:sz w:val="28"/>
+          <w:szCs w:val="28"/>
+        </w:rPr>
+        <w:t>;</w:t>
+      </w:r>
+    </w:p>
+    <w:p>
+      <w:pPr>
+        <w:pStyle w:val="PargrafodaLista"/>
+        <w:numPr>
+          <w:ilvl w:val="0"/>
+          <w:numId w:val="5"/>
+        </w:numPr>
+        <w:rPr>
+          <w:sz w:val="28"/>
+          <w:szCs w:val="28"/>
+        </w:rPr>
+      </w:pPr>
+      <w:r>
+        <w:rPr>
+          <w:sz w:val="28"/>
+          <w:szCs w:val="28"/>
+        </w:rPr>
+        <w:t xml:space="preserve">Banco de dados podem ser MySQL ou SQL </w:t>
+      </w:r>
+      <w:proofErr w:type="gramStart"/>
+      <w:r>
+        <w:rPr>
+          <w:sz w:val="28"/>
+          <w:szCs w:val="28"/>
+        </w:rPr>
+        <w:t>server</w:t>
+      </w:r>
+      <w:proofErr w:type="gramEnd"/>
+      <w:r>
+        <w:rPr>
+          <w:sz w:val="28"/>
+          <w:szCs w:val="28"/>
+        </w:rPr>
+        <w:t>;</w:t>
+      </w:r>
+    </w:p>
+    <w:p>
+      <w:pPr>
+        <w:pStyle w:val="PargrafodaLista"/>
+        <w:numPr>
+          <w:ilvl w:val="0"/>
+          <w:numId w:val="5"/>
+        </w:numPr>
+        <w:rPr>
+          <w:sz w:val="28"/>
+          <w:szCs w:val="28"/>
+        </w:rPr>
+      </w:pPr>
+      <w:r>
+        <w:rPr>
+          <w:sz w:val="28"/>
+          <w:szCs w:val="28"/>
+        </w:rPr>
+        <w:t>O ambiente necessita estar alocado no Azure</w:t>
+      </w:r>
+      <w:r>
+        <w:rPr>
+          <w:sz w:val="28"/>
+          <w:szCs w:val="28"/>
+        </w:rPr>
+        <w:t>;</w:t>
+      </w:r>
+    </w:p>
+    <w:p>
+      <w:pPr>
+        <w:pStyle w:val="PargrafodaLista"/>
+        <w:numPr>
+          <w:ilvl w:val="0"/>
+          <w:numId w:val="5"/>
+        </w:numPr>
+        <w:rPr>
+          <w:sz w:val="28"/>
+          <w:szCs w:val="28"/>
+        </w:rPr>
+      </w:pPr>
+      <w:r>
+        <w:rPr>
+          <w:sz w:val="28"/>
+          <w:szCs w:val="28"/>
+        </w:rPr>
+        <w:t>Ferramenta de planejamento necessita ser Planner</w:t>
+      </w:r>
+      <w:r>
+        <w:rPr>
+          <w:sz w:val="28"/>
+          <w:szCs w:val="28"/>
+        </w:rPr>
+        <w:t>;</w:t>
+      </w:r>
+    </w:p>
+    <w:p>
+      <w:pPr>
+        <w:pStyle w:val="PargrafodaLista"/>
+        <w:numPr>
+          <w:ilvl w:val="0"/>
+          <w:numId w:val="5"/>
+        </w:numPr>
+        <w:rPr>
+          <w:sz w:val="28"/>
+          <w:szCs w:val="28"/>
+        </w:rPr>
+      </w:pPr>
+      <w:r>
+        <w:rPr>
+          <w:sz w:val="28"/>
+          <w:szCs w:val="28"/>
+        </w:rPr>
+        <w:t xml:space="preserve">Prazo de entrega da Sprint prevista para </w:t>
+      </w:r>
+      <w:r>
+        <w:rPr>
+          <w:sz w:val="28"/>
+          <w:szCs w:val="28"/>
+        </w:rPr>
+        <w:t>08/09</w:t>
+      </w:r>
+      <w:r>
+        <w:rPr>
+          <w:sz w:val="28"/>
+          <w:szCs w:val="28"/>
+        </w:rPr>
+        <w:t>.</w:t>
+      </w:r>
+    </w:p>
+    <w:p>
+      <w:pPr>
+        <w:pStyle w:val="PargrafodaLista"/>
+        <w:rPr>
+          <w:sz w:val="28"/>
+          <w:szCs w:val="28"/>
+        </w:rPr>
+      </w:pPr>
+    </w:p>
+    <w:p>
+      <w:pPr>
+        <w:rPr>
+          <w:b/>
+          <w:bCs/>
+          <w:sz w:val="32"/>
+          <w:szCs w:val="32"/>
+        </w:rPr>
+      </w:pPr>
+      <w:r>
+        <w:rPr>
+          <w:b/>
+          <w:bCs/>
+          <w:sz w:val="32"/>
+          <w:szCs w:val="32"/>
+        </w:rPr>
+        <w:t>Marcos do projeto:</w:t>
+      </w:r>
+    </w:p>
+    <w:p>
+      <w:pPr>
+        <w:pStyle w:val="PargrafodaLista"/>
+        <w:numPr>
+          <w:ilvl w:val="0"/>
+          <w:numId w:val="7"/>
+        </w:numPr>
+        <w:rPr>
+          <w:b/>
+          <w:bCs/>
+          <w:sz w:val="28"/>
+          <w:szCs w:val="28"/>
+        </w:rPr>
+      </w:pPr>
+      <w:r>
+        <w:rPr>
+          <w:sz w:val="28"/>
+          <w:szCs w:val="28"/>
+        </w:rPr>
+        <w:t>Desenvolvimento da prototipação do site;</w:t>
+      </w:r>
+    </w:p>
+    <w:p>
+      <w:pPr>
+        <w:pStyle w:val="PargrafodaLista"/>
+        <w:numPr>
+          <w:ilvl w:val="0"/>
+          <w:numId w:val="7"/>
+        </w:numPr>
+        <w:rPr>
+          <w:b/>
+          <w:bCs/>
+          <w:sz w:val="28"/>
+          <w:szCs w:val="28"/>
+        </w:rPr>
+      </w:pPr>
+      <w:r>
+        <w:rPr>
+          <w:sz w:val="28"/>
+          <w:szCs w:val="28"/>
+        </w:rPr>
+        <w:t>Planejamento do projeto e abordagem da solução;</w:t>
+      </w:r>
+    </w:p>
+    <w:p>
+      <w:pPr>
+        <w:pStyle w:val="PargrafodaLista"/>
+        <w:numPr>
+          <w:ilvl w:val="0"/>
+          <w:numId w:val="7"/>
+        </w:numPr>
+        <w:rPr>
+          <w:b/>
+          <w:bCs/>
+          <w:sz w:val="28"/>
+          <w:szCs w:val="28"/>
+        </w:rPr>
+      </w:pPr>
+      <w:r>
+        <w:rPr>
+          <w:sz w:val="28"/>
+          <w:szCs w:val="28"/>
+        </w:rPr>
+        <w:t>Ideação do projeto;</w:t>
+      </w:r>
+    </w:p>
+    <w:p>
+      <w:pPr>
+        <w:pStyle w:val="PargrafodaLista"/>
+        <w:numPr>
+          <w:ilvl w:val="0"/>
+          <w:numId w:val="7"/>
+        </w:numPr>
+        <w:rPr>
+          <w:b/>
+          <w:bCs/>
+          <w:sz w:val="28"/>
+          <w:szCs w:val="28"/>
+        </w:rPr>
+      </w:pPr>
+      <w:r>
+        <w:rPr>
+          <w:sz w:val="28"/>
+          <w:szCs w:val="28"/>
+        </w:rPr>
+        <w:t>Levantamento de requisitos;</w:t>
+      </w:r>
+    </w:p>
+    <w:p>
+      <w:pPr>
+        <w:pStyle w:val="PargrafodaLista"/>
+        <w:numPr>
+          <w:ilvl w:val="0"/>
+          <w:numId w:val="7"/>
+        </w:numPr>
+        <w:rPr>
+          <w:b/>
+          <w:bCs/>
+          <w:sz w:val="28"/>
+          <w:szCs w:val="28"/>
+        </w:rPr>
+      </w:pPr>
+      <w:proofErr w:type="spellStart"/>
+      <w:r>
+        <w:rPr>
+          <w:sz w:val="28"/>
+          <w:szCs w:val="28"/>
+        </w:rPr>
+        <w:t>Product</w:t>
+      </w:r>
+      <w:proofErr w:type="spellEnd"/>
+      <w:r>
+        <w:rPr>
+          <w:sz w:val="28"/>
+          <w:szCs w:val="28"/>
+        </w:rPr>
+        <w:t xml:space="preserve"> Backlog;</w:t>
+      </w:r>
+    </w:p>
+    <w:p>
+      <w:pPr>
+        <w:pStyle w:val="PargrafodaLista"/>
+        <w:numPr>
+          <w:ilvl w:val="0"/>
+          <w:numId w:val="7"/>
+        </w:numPr>
+        <w:rPr>
+          <w:b/>
+          <w:bCs/>
+          <w:sz w:val="28"/>
+          <w:szCs w:val="28"/>
+        </w:rPr>
+      </w:pPr>
+      <w:r>
+        <w:rPr>
+          <w:sz w:val="28"/>
+          <w:szCs w:val="28"/>
+        </w:rPr>
+        <w:t>Criação e configuração do repositório Git do projeto;</w:t>
+      </w:r>
+    </w:p>
+    <w:p>
+      <w:pPr>
+        <w:rPr>
+          <w:b/>
+          <w:bCs/>
+          <w:sz w:val="32"/>
+          <w:szCs w:val="32"/>
+        </w:rPr>
+      </w:pPr>
+    </w:p>
+    <w:p>
+      <w:pPr>
+        <w:rPr>
+          <w:b/>
+          <w:bCs/>
+          <w:sz w:val="32"/>
+          <w:szCs w:val="32"/>
+        </w:rPr>
+      </w:pPr>
+    </w:p>
+    <w:p>
+      <w:pPr>
+        <w:rPr>
+          <w:b/>
+          <w:bCs/>
+          <w:sz w:val="32"/>
+          <w:szCs w:val="32"/>
+        </w:rPr>
+      </w:pPr>
+      <w:r>
+        <w:rPr>
+          <w:b/>
+          <w:bCs/>
+          <w:sz w:val="32"/>
+          <w:szCs w:val="32"/>
+        </w:rPr>
+        <w:lastRenderedPageBreak/>
+        <w:t>Pautas para futuras reuniões</w:t>
+      </w:r>
+      <w:r>
+        <w:rPr>
+          <w:b/>
+          <w:bCs/>
+          <w:sz w:val="32"/>
+          <w:szCs w:val="32"/>
+        </w:rPr>
+        <w:t>:</w:t>
+      </w:r>
+    </w:p>
+    <w:p>
+      <w:pPr>
+        <w:pStyle w:val="PargrafodaLista"/>
+        <w:numPr>
+          <w:ilvl w:val="0"/>
+          <w:numId w:val="8"/>
+        </w:numPr>
+        <w:rPr>
+          <w:sz w:val="28"/>
+          <w:szCs w:val="28"/>
+        </w:rPr>
+      </w:pPr>
+      <w:r>
+        <w:rPr>
+          <w:sz w:val="28"/>
+          <w:szCs w:val="28"/>
+        </w:rPr>
+        <w:t>Homologação da primeira versão de protótipos e documentação do site;</w:t>
+      </w:r>
+      <w:r>
+        <w:rPr>
+          <w:sz w:val="28"/>
+          <w:szCs w:val="28"/>
+        </w:rPr>
+        <w:tab/>
+      </w:r>
+      <w:r>
+        <w:rPr>
+          <w:sz w:val="28"/>
+          <w:szCs w:val="28"/>
+        </w:rPr>
+        <w:tab/>
+      </w:r>
+      <w:r>
+        <w:rPr>
+          <w:sz w:val="28"/>
+          <w:szCs w:val="28"/>
+        </w:rPr>
+        <w:tab/>
+      </w:r>
+      <w:r>
+        <w:rPr>
+          <w:sz w:val="28"/>
+          <w:szCs w:val="28"/>
+        </w:rPr>
+        <w:tab/>
+      </w:r>
+      <w:r>
+        <w:rPr>
+          <w:sz w:val="28"/>
+          <w:szCs w:val="28"/>
+        </w:rPr>
+        <w:tab/>
+      </w:r>
+      <w:r>
+        <w:rPr>
+          <w:sz w:val="28"/>
+          <w:szCs w:val="28"/>
+        </w:rPr>
+        <w:tab/>
+      </w:r>
+      <w:r>
+        <w:rPr>
+          <w:sz w:val="28"/>
+          <w:szCs w:val="28"/>
+        </w:rPr>
+        <w:tab/>
+      </w:r>
+      <w:r>
+        <w:rPr>
+          <w:sz w:val="28"/>
+          <w:szCs w:val="28"/>
+        </w:rPr>
+        <w:tab/>
+      </w:r>
+      <w:r>
+        <w:rPr>
+          <w:sz w:val="28"/>
+          <w:szCs w:val="28"/>
+        </w:rPr>
+        <w:tab/>
+        <w:t>[26/08]</w:t>
+      </w:r>
+    </w:p>
+    <w:p>
+      <w:pPr>
+        <w:pStyle w:val="PargrafodaLista"/>
+        <w:numPr>
+          <w:ilvl w:val="0"/>
+          <w:numId w:val="8"/>
+        </w:numPr>
+        <w:rPr>
+          <w:sz w:val="28"/>
+          <w:szCs w:val="28"/>
+        </w:rPr>
+      </w:pPr>
+      <w:r>
+        <w:rPr>
+          <w:sz w:val="28"/>
+          <w:szCs w:val="28"/>
+        </w:rPr>
+        <w:t xml:space="preserve">Discussão sobre </w:t>
+      </w:r>
+      <w:r>
+        <w:rPr>
+          <w:sz w:val="28"/>
+          <w:szCs w:val="28"/>
+        </w:rPr>
+        <w:t>regra de negócio</w:t>
+      </w:r>
+      <w:r>
+        <w:rPr>
+          <w:sz w:val="28"/>
+          <w:szCs w:val="28"/>
+        </w:rPr>
+        <w:t xml:space="preserve"> da solução;</w:t>
+      </w:r>
+      <w:r>
+        <w:rPr>
+          <w:sz w:val="28"/>
+          <w:szCs w:val="28"/>
+        </w:rPr>
+        <w:tab/>
+      </w:r>
+      <w:r>
+        <w:rPr>
+          <w:sz w:val="28"/>
+          <w:szCs w:val="28"/>
+        </w:rPr>
+        <w:tab/>
+        <w:t>[26/08]</w:t>
       </w:r>
     </w:p>
     <w:p>
@@ -366,6 +2004,1055 @@
     </w:sectPr>
   </w:body>
 </w:document>
+</file>
+
+<file path=word/numbering.xml><?xml version="1.0" encoding="utf-8"?>
+<w:numbering xmlns:wpc="http://schemas.microsoft.com/office/word/2010/wordprocessingCanvas" xmlns:cx="http://schemas.microsoft.com/office/drawing/2014/chartex" xmlns:cx1="http://schemas.microsoft.com/office/drawing/2015/9/8/chartex" xmlns:cx2="http://schemas.microsoft.com/office/drawing/2015/10/21/chartex" xmlns:cx3="http://schemas.microsoft.com/office/drawing/2016/5/9/chartex" xmlns:cx4="http://schemas.microsoft.com/office/drawing/2016/5/10/chartex" xmlns:cx5="http://schemas.microsoft.com/office/drawing/2016/5/11/chartex" xmlns:cx6="http://schemas.microsoft.com/office/drawing/2016/5/12/chartex" xmlns:cx7="http://schemas.microsoft.com/office/drawing/2016/5/13/chartex" xmlns:cx8="http://schemas.microsoft.com/office/drawing/2016/5/14/chartex" xmlns:mc="http://schemas.openxmlformats.org/markup-compatibility/2006" xmlns:aink="http://schemas.microsoft.com/office/drawing/2016/ink" xmlns:am3d="http://schemas.microsoft.com/office/drawing/2017/model3d" xmlns:o="urn:schemas-microsoft-com:office:office" xmlns:r="http://schemas.openxmlformats.org/officeDocument/2006/relationships" xmlns:m="http://schemas.openxmlformats.org/officeDocument/2006/math" xmlns:v="urn:schemas-microsoft-com:vml" xmlns:wp14="http://schemas.microsoft.com/office/word/2010/wordprocessingDrawing" xmlns:wp="http://schemas.openxmlformats.org/drawingml/2006/wordprocessingDrawing" xmlns:w10="urn:schemas-microsoft-com:office:word" xmlns:w="http://schemas.openxmlformats.org/wordprocessingml/2006/main" xmlns:w14="http://schemas.microsoft.com/office/word/2010/wordml" xmlns:w15="http://schemas.microsoft.com/office/word/2012/wordml" xmlns:w16cex="http://schemas.microsoft.com/office/word/2018/wordml/cex" xmlns:w16cid="http://schemas.microsoft.com/office/word/2016/wordml/cid" xmlns:w16="http://schemas.microsoft.com/office/word/2018/wordml" xmlns:w16sdtdh="http://schemas.microsoft.com/office/word/2020/wordml/sdtdatahash" xmlns:w16se="http://schemas.microsoft.com/office/word/2015/wordml/symex" xmlns:wpg="http://schemas.microsoft.com/office/word/2010/wordprocessingGroup" xmlns:wpi="http://schemas.microsoft.com/office/word/2010/wordprocessingInk" xmlns:wne="http://schemas.microsoft.com/office/word/2006/wordml" xmlns:wps="http://schemas.microsoft.com/office/word/2010/wordprocessingShape" mc:Ignorable="w14 w15 w16se w16cid w16 w16cex w16sdtdh wp14">
+  <w:abstractNum w:abstractNumId="0" w15:restartNumberingAfterBreak="0">
+    <w:nsid w:val="029537E2"/>
+    <w:multiLevelType w:val="hybridMultilevel"/>
+    <w:tmpl w:val="4C12E264"/>
+    <w:lvl w:ilvl="0" w:tplc="04160001">
+      <w:start w:val="1"/>
+      <w:numFmt w:val="bullet"/>
+      <w:lvlText w:val=""/>
+      <w:lvlJc w:val="left"/>
+      <w:pPr>
+        <w:ind w:left="720" w:hanging="360"/>
+      </w:pPr>
+      <w:rPr>
+        <w:rFonts w:ascii="Symbol" w:hAnsi="Symbol" w:hint="default"/>
+      </w:rPr>
+    </w:lvl>
+    <w:lvl w:ilvl="1" w:tplc="04160003" w:tentative="1">
+      <w:start w:val="1"/>
+      <w:numFmt w:val="bullet"/>
+      <w:lvlText w:val="o"/>
+      <w:lvlJc w:val="left"/>
+      <w:pPr>
+        <w:ind w:left="1440" w:hanging="360"/>
+      </w:pPr>
+      <w:rPr>
+        <w:rFonts w:ascii="Courier New" w:hAnsi="Courier New" w:cs="Courier New" w:hint="default"/>
+      </w:rPr>
+    </w:lvl>
+    <w:lvl w:ilvl="2" w:tplc="04160005" w:tentative="1">
+      <w:start w:val="1"/>
+      <w:numFmt w:val="bullet"/>
+      <w:lvlText w:val=""/>
+      <w:lvlJc w:val="left"/>
+      <w:pPr>
+        <w:ind w:left="2160" w:hanging="360"/>
+      </w:pPr>
+      <w:rPr>
+        <w:rFonts w:ascii="Wingdings" w:hAnsi="Wingdings" w:hint="default"/>
+      </w:rPr>
+    </w:lvl>
+    <w:lvl w:ilvl="3" w:tplc="04160001" w:tentative="1">
+      <w:start w:val="1"/>
+      <w:numFmt w:val="bullet"/>
+      <w:lvlText w:val=""/>
+      <w:lvlJc w:val="left"/>
+      <w:pPr>
+        <w:ind w:left="2880" w:hanging="360"/>
+      </w:pPr>
+      <w:rPr>
+        <w:rFonts w:ascii="Symbol" w:hAnsi="Symbol" w:hint="default"/>
+      </w:rPr>
+    </w:lvl>
+    <w:lvl w:ilvl="4" w:tplc="04160003" w:tentative="1">
+      <w:start w:val="1"/>
+      <w:numFmt w:val="bullet"/>
+      <w:lvlText w:val="o"/>
+      <w:lvlJc w:val="left"/>
+      <w:pPr>
+        <w:ind w:left="3600" w:hanging="360"/>
+      </w:pPr>
+      <w:rPr>
+        <w:rFonts w:ascii="Courier New" w:hAnsi="Courier New" w:cs="Courier New" w:hint="default"/>
+      </w:rPr>
+    </w:lvl>
+    <w:lvl w:ilvl="5" w:tplc="04160005" w:tentative="1">
+      <w:start w:val="1"/>
+      <w:numFmt w:val="bullet"/>
+      <w:lvlText w:val=""/>
+      <w:lvlJc w:val="left"/>
+      <w:pPr>
+        <w:ind w:left="4320" w:hanging="360"/>
+      </w:pPr>
+      <w:rPr>
+        <w:rFonts w:ascii="Wingdings" w:hAnsi="Wingdings" w:hint="default"/>
+      </w:rPr>
+    </w:lvl>
+    <w:lvl w:ilvl="6" w:tplc="04160001" w:tentative="1">
+      <w:start w:val="1"/>
+      <w:numFmt w:val="bullet"/>
+      <w:lvlText w:val=""/>
+      <w:lvlJc w:val="left"/>
+      <w:pPr>
+        <w:ind w:left="5040" w:hanging="360"/>
+      </w:pPr>
+      <w:rPr>
+        <w:rFonts w:ascii="Symbol" w:hAnsi="Symbol" w:hint="default"/>
+      </w:rPr>
+    </w:lvl>
+    <w:lvl w:ilvl="7" w:tplc="04160003" w:tentative="1">
+      <w:start w:val="1"/>
+      <w:numFmt w:val="bullet"/>
+      <w:lvlText w:val="o"/>
+      <w:lvlJc w:val="left"/>
+      <w:pPr>
+        <w:ind w:left="5760" w:hanging="360"/>
+      </w:pPr>
+      <w:rPr>
+        <w:rFonts w:ascii="Courier New" w:hAnsi="Courier New" w:cs="Courier New" w:hint="default"/>
+      </w:rPr>
+    </w:lvl>
+    <w:lvl w:ilvl="8" w:tplc="04160005" w:tentative="1">
+      <w:start w:val="1"/>
+      <w:numFmt w:val="bullet"/>
+      <w:lvlText w:val=""/>
+      <w:lvlJc w:val="left"/>
+      <w:pPr>
+        <w:ind w:left="6480" w:hanging="360"/>
+      </w:pPr>
+      <w:rPr>
+        <w:rFonts w:ascii="Wingdings" w:hAnsi="Wingdings" w:hint="default"/>
+      </w:rPr>
+    </w:lvl>
+  </w:abstractNum>
+  <w:abstractNum w:abstractNumId="1" w15:restartNumberingAfterBreak="0">
+    <w:nsid w:val="1E3E7855"/>
+    <w:multiLevelType w:val="hybridMultilevel"/>
+    <w:tmpl w:val="39E8CCC0"/>
+    <w:lvl w:ilvl="0" w:tplc="04160001">
+      <w:start w:val="1"/>
+      <w:numFmt w:val="bullet"/>
+      <w:lvlText w:val=""/>
+      <w:lvlJc w:val="left"/>
+      <w:pPr>
+        <w:ind w:left="720" w:hanging="360"/>
+      </w:pPr>
+      <w:rPr>
+        <w:rFonts w:ascii="Symbol" w:hAnsi="Symbol" w:hint="default"/>
+      </w:rPr>
+    </w:lvl>
+    <w:lvl w:ilvl="1" w:tplc="04160003" w:tentative="1">
+      <w:start w:val="1"/>
+      <w:numFmt w:val="bullet"/>
+      <w:lvlText w:val="o"/>
+      <w:lvlJc w:val="left"/>
+      <w:pPr>
+        <w:ind w:left="1440" w:hanging="360"/>
+      </w:pPr>
+      <w:rPr>
+        <w:rFonts w:ascii="Courier New" w:hAnsi="Courier New" w:cs="Courier New" w:hint="default"/>
+      </w:rPr>
+    </w:lvl>
+    <w:lvl w:ilvl="2" w:tplc="04160005" w:tentative="1">
+      <w:start w:val="1"/>
+      <w:numFmt w:val="bullet"/>
+      <w:lvlText w:val=""/>
+      <w:lvlJc w:val="left"/>
+      <w:pPr>
+        <w:ind w:left="2160" w:hanging="360"/>
+      </w:pPr>
+      <w:rPr>
+        <w:rFonts w:ascii="Wingdings" w:hAnsi="Wingdings" w:hint="default"/>
+      </w:rPr>
+    </w:lvl>
+    <w:lvl w:ilvl="3" w:tplc="04160001" w:tentative="1">
+      <w:start w:val="1"/>
+      <w:numFmt w:val="bullet"/>
+      <w:lvlText w:val=""/>
+      <w:lvlJc w:val="left"/>
+      <w:pPr>
+        <w:ind w:left="2880" w:hanging="360"/>
+      </w:pPr>
+      <w:rPr>
+        <w:rFonts w:ascii="Symbol" w:hAnsi="Symbol" w:hint="default"/>
+      </w:rPr>
+    </w:lvl>
+    <w:lvl w:ilvl="4" w:tplc="04160003" w:tentative="1">
+      <w:start w:val="1"/>
+      <w:numFmt w:val="bullet"/>
+      <w:lvlText w:val="o"/>
+      <w:lvlJc w:val="left"/>
+      <w:pPr>
+        <w:ind w:left="3600" w:hanging="360"/>
+      </w:pPr>
+      <w:rPr>
+        <w:rFonts w:ascii="Courier New" w:hAnsi="Courier New" w:cs="Courier New" w:hint="default"/>
+      </w:rPr>
+    </w:lvl>
+    <w:lvl w:ilvl="5" w:tplc="04160005" w:tentative="1">
+      <w:start w:val="1"/>
+      <w:numFmt w:val="bullet"/>
+      <w:lvlText w:val=""/>
+      <w:lvlJc w:val="left"/>
+      <w:pPr>
+        <w:ind w:left="4320" w:hanging="360"/>
+      </w:pPr>
+      <w:rPr>
+        <w:rFonts w:ascii="Wingdings" w:hAnsi="Wingdings" w:hint="default"/>
+      </w:rPr>
+    </w:lvl>
+    <w:lvl w:ilvl="6" w:tplc="04160001" w:tentative="1">
+      <w:start w:val="1"/>
+      <w:numFmt w:val="bullet"/>
+      <w:lvlText w:val=""/>
+      <w:lvlJc w:val="left"/>
+      <w:pPr>
+        <w:ind w:left="5040" w:hanging="360"/>
+      </w:pPr>
+      <w:rPr>
+        <w:rFonts w:ascii="Symbol" w:hAnsi="Symbol" w:hint="default"/>
+      </w:rPr>
+    </w:lvl>
+    <w:lvl w:ilvl="7" w:tplc="04160003" w:tentative="1">
+      <w:start w:val="1"/>
+      <w:numFmt w:val="bullet"/>
+      <w:lvlText w:val="o"/>
+      <w:lvlJc w:val="left"/>
+      <w:pPr>
+        <w:ind w:left="5760" w:hanging="360"/>
+      </w:pPr>
+      <w:rPr>
+        <w:rFonts w:ascii="Courier New" w:hAnsi="Courier New" w:cs="Courier New" w:hint="default"/>
+      </w:rPr>
+    </w:lvl>
+    <w:lvl w:ilvl="8" w:tplc="04160005" w:tentative="1">
+      <w:start w:val="1"/>
+      <w:numFmt w:val="bullet"/>
+      <w:lvlText w:val=""/>
+      <w:lvlJc w:val="left"/>
+      <w:pPr>
+        <w:ind w:left="6480" w:hanging="360"/>
+      </w:pPr>
+      <w:rPr>
+        <w:rFonts w:ascii="Wingdings" w:hAnsi="Wingdings" w:hint="default"/>
+      </w:rPr>
+    </w:lvl>
+  </w:abstractNum>
+  <w:abstractNum w:abstractNumId="2" w15:restartNumberingAfterBreak="0">
+    <w:nsid w:val="312229C2"/>
+    <w:multiLevelType w:val="hybridMultilevel"/>
+    <w:tmpl w:val="569615D0"/>
+    <w:lvl w:ilvl="0" w:tplc="04160001">
+      <w:start w:val="1"/>
+      <w:numFmt w:val="bullet"/>
+      <w:lvlText w:val=""/>
+      <w:lvlJc w:val="left"/>
+      <w:pPr>
+        <w:ind w:left="720" w:hanging="360"/>
+      </w:pPr>
+      <w:rPr>
+        <w:rFonts w:ascii="Symbol" w:hAnsi="Symbol" w:hint="default"/>
+      </w:rPr>
+    </w:lvl>
+    <w:lvl w:ilvl="1" w:tplc="04160003" w:tentative="1">
+      <w:start w:val="1"/>
+      <w:numFmt w:val="bullet"/>
+      <w:lvlText w:val="o"/>
+      <w:lvlJc w:val="left"/>
+      <w:pPr>
+        <w:ind w:left="1440" w:hanging="360"/>
+      </w:pPr>
+      <w:rPr>
+        <w:rFonts w:ascii="Courier New" w:hAnsi="Courier New" w:cs="Courier New" w:hint="default"/>
+      </w:rPr>
+    </w:lvl>
+    <w:lvl w:ilvl="2" w:tplc="04160005" w:tentative="1">
+      <w:start w:val="1"/>
+      <w:numFmt w:val="bullet"/>
+      <w:lvlText w:val=""/>
+      <w:lvlJc w:val="left"/>
+      <w:pPr>
+        <w:ind w:left="2160" w:hanging="360"/>
+      </w:pPr>
+      <w:rPr>
+        <w:rFonts w:ascii="Wingdings" w:hAnsi="Wingdings" w:hint="default"/>
+      </w:rPr>
+    </w:lvl>
+    <w:lvl w:ilvl="3" w:tplc="04160001" w:tentative="1">
+      <w:start w:val="1"/>
+      <w:numFmt w:val="bullet"/>
+      <w:lvlText w:val=""/>
+      <w:lvlJc w:val="left"/>
+      <w:pPr>
+        <w:ind w:left="2880" w:hanging="360"/>
+      </w:pPr>
+      <w:rPr>
+        <w:rFonts w:ascii="Symbol" w:hAnsi="Symbol" w:hint="default"/>
+      </w:rPr>
+    </w:lvl>
+    <w:lvl w:ilvl="4" w:tplc="04160003" w:tentative="1">
+      <w:start w:val="1"/>
+      <w:numFmt w:val="bullet"/>
+      <w:lvlText w:val="o"/>
+      <w:lvlJc w:val="left"/>
+      <w:pPr>
+        <w:ind w:left="3600" w:hanging="360"/>
+      </w:pPr>
+      <w:rPr>
+        <w:rFonts w:ascii="Courier New" w:hAnsi="Courier New" w:cs="Courier New" w:hint="default"/>
+      </w:rPr>
+    </w:lvl>
+    <w:lvl w:ilvl="5" w:tplc="04160005" w:tentative="1">
+      <w:start w:val="1"/>
+      <w:numFmt w:val="bullet"/>
+      <w:lvlText w:val=""/>
+      <w:lvlJc w:val="left"/>
+      <w:pPr>
+        <w:ind w:left="4320" w:hanging="360"/>
+      </w:pPr>
+      <w:rPr>
+        <w:rFonts w:ascii="Wingdings" w:hAnsi="Wingdings" w:hint="default"/>
+      </w:rPr>
+    </w:lvl>
+    <w:lvl w:ilvl="6" w:tplc="04160001" w:tentative="1">
+      <w:start w:val="1"/>
+      <w:numFmt w:val="bullet"/>
+      <w:lvlText w:val=""/>
+      <w:lvlJc w:val="left"/>
+      <w:pPr>
+        <w:ind w:left="5040" w:hanging="360"/>
+      </w:pPr>
+      <w:rPr>
+        <w:rFonts w:ascii="Symbol" w:hAnsi="Symbol" w:hint="default"/>
+      </w:rPr>
+    </w:lvl>
+    <w:lvl w:ilvl="7" w:tplc="04160003" w:tentative="1">
+      <w:start w:val="1"/>
+      <w:numFmt w:val="bullet"/>
+      <w:lvlText w:val="o"/>
+      <w:lvlJc w:val="left"/>
+      <w:pPr>
+        <w:ind w:left="5760" w:hanging="360"/>
+      </w:pPr>
+      <w:rPr>
+        <w:rFonts w:ascii="Courier New" w:hAnsi="Courier New" w:cs="Courier New" w:hint="default"/>
+      </w:rPr>
+    </w:lvl>
+    <w:lvl w:ilvl="8" w:tplc="04160005" w:tentative="1">
+      <w:start w:val="1"/>
+      <w:numFmt w:val="bullet"/>
+      <w:lvlText w:val=""/>
+      <w:lvlJc w:val="left"/>
+      <w:pPr>
+        <w:ind w:left="6480" w:hanging="360"/>
+      </w:pPr>
+      <w:rPr>
+        <w:rFonts w:ascii="Wingdings" w:hAnsi="Wingdings" w:hint="default"/>
+      </w:rPr>
+    </w:lvl>
+  </w:abstractNum>
+  <w:abstractNum w:abstractNumId="3" w15:restartNumberingAfterBreak="0">
+    <w:nsid w:val="34F72D97"/>
+    <w:multiLevelType w:val="hybridMultilevel"/>
+    <w:tmpl w:val="775C824E"/>
+    <w:lvl w:ilvl="0" w:tplc="04160001">
+      <w:start w:val="1"/>
+      <w:numFmt w:val="bullet"/>
+      <w:lvlText w:val=""/>
+      <w:lvlJc w:val="left"/>
+      <w:pPr>
+        <w:ind w:left="720" w:hanging="360"/>
+      </w:pPr>
+      <w:rPr>
+        <w:rFonts w:ascii="Symbol" w:hAnsi="Symbol" w:hint="default"/>
+      </w:rPr>
+    </w:lvl>
+    <w:lvl w:ilvl="1" w:tplc="04160003" w:tentative="1">
+      <w:start w:val="1"/>
+      <w:numFmt w:val="bullet"/>
+      <w:lvlText w:val="o"/>
+      <w:lvlJc w:val="left"/>
+      <w:pPr>
+        <w:ind w:left="1440" w:hanging="360"/>
+      </w:pPr>
+      <w:rPr>
+        <w:rFonts w:ascii="Courier New" w:hAnsi="Courier New" w:cs="Courier New" w:hint="default"/>
+      </w:rPr>
+    </w:lvl>
+    <w:lvl w:ilvl="2" w:tplc="04160005" w:tentative="1">
+      <w:start w:val="1"/>
+      <w:numFmt w:val="bullet"/>
+      <w:lvlText w:val=""/>
+      <w:lvlJc w:val="left"/>
+      <w:pPr>
+        <w:ind w:left="2160" w:hanging="360"/>
+      </w:pPr>
+      <w:rPr>
+        <w:rFonts w:ascii="Wingdings" w:hAnsi="Wingdings" w:hint="default"/>
+      </w:rPr>
+    </w:lvl>
+    <w:lvl w:ilvl="3" w:tplc="04160001" w:tentative="1">
+      <w:start w:val="1"/>
+      <w:numFmt w:val="bullet"/>
+      <w:lvlText w:val=""/>
+      <w:lvlJc w:val="left"/>
+      <w:pPr>
+        <w:ind w:left="2880" w:hanging="360"/>
+      </w:pPr>
+      <w:rPr>
+        <w:rFonts w:ascii="Symbol" w:hAnsi="Symbol" w:hint="default"/>
+      </w:rPr>
+    </w:lvl>
+    <w:lvl w:ilvl="4" w:tplc="04160003" w:tentative="1">
+      <w:start w:val="1"/>
+      <w:numFmt w:val="bullet"/>
+      <w:lvlText w:val="o"/>
+      <w:lvlJc w:val="left"/>
+      <w:pPr>
+        <w:ind w:left="3600" w:hanging="360"/>
+      </w:pPr>
+      <w:rPr>
+        <w:rFonts w:ascii="Courier New" w:hAnsi="Courier New" w:cs="Courier New" w:hint="default"/>
+      </w:rPr>
+    </w:lvl>
+    <w:lvl w:ilvl="5" w:tplc="04160005" w:tentative="1">
+      <w:start w:val="1"/>
+      <w:numFmt w:val="bullet"/>
+      <w:lvlText w:val=""/>
+      <w:lvlJc w:val="left"/>
+      <w:pPr>
+        <w:ind w:left="4320" w:hanging="360"/>
+      </w:pPr>
+      <w:rPr>
+        <w:rFonts w:ascii="Wingdings" w:hAnsi="Wingdings" w:hint="default"/>
+      </w:rPr>
+    </w:lvl>
+    <w:lvl w:ilvl="6" w:tplc="04160001" w:tentative="1">
+      <w:start w:val="1"/>
+      <w:numFmt w:val="bullet"/>
+      <w:lvlText w:val=""/>
+      <w:lvlJc w:val="left"/>
+      <w:pPr>
+        <w:ind w:left="5040" w:hanging="360"/>
+      </w:pPr>
+      <w:rPr>
+        <w:rFonts w:ascii="Symbol" w:hAnsi="Symbol" w:hint="default"/>
+      </w:rPr>
+    </w:lvl>
+    <w:lvl w:ilvl="7" w:tplc="04160003" w:tentative="1">
+      <w:start w:val="1"/>
+      <w:numFmt w:val="bullet"/>
+      <w:lvlText w:val="o"/>
+      <w:lvlJc w:val="left"/>
+      <w:pPr>
+        <w:ind w:left="5760" w:hanging="360"/>
+      </w:pPr>
+      <w:rPr>
+        <w:rFonts w:ascii="Courier New" w:hAnsi="Courier New" w:cs="Courier New" w:hint="default"/>
+      </w:rPr>
+    </w:lvl>
+    <w:lvl w:ilvl="8" w:tplc="04160005" w:tentative="1">
+      <w:start w:val="1"/>
+      <w:numFmt w:val="bullet"/>
+      <w:lvlText w:val=""/>
+      <w:lvlJc w:val="left"/>
+      <w:pPr>
+        <w:ind w:left="6480" w:hanging="360"/>
+      </w:pPr>
+      <w:rPr>
+        <w:rFonts w:ascii="Wingdings" w:hAnsi="Wingdings" w:hint="default"/>
+      </w:rPr>
+    </w:lvl>
+  </w:abstractNum>
+  <w:abstractNum w:abstractNumId="4" w15:restartNumberingAfterBreak="0">
+    <w:nsid w:val="39CF66FF"/>
+    <w:multiLevelType w:val="hybridMultilevel"/>
+    <w:tmpl w:val="13EEDBD0"/>
+    <w:lvl w:ilvl="0" w:tplc="04160001">
+      <w:start w:val="1"/>
+      <w:numFmt w:val="bullet"/>
+      <w:lvlText w:val=""/>
+      <w:lvlJc w:val="left"/>
+      <w:pPr>
+        <w:ind w:left="720" w:hanging="360"/>
+      </w:pPr>
+      <w:rPr>
+        <w:rFonts w:ascii="Symbol" w:hAnsi="Symbol" w:hint="default"/>
+      </w:rPr>
+    </w:lvl>
+    <w:lvl w:ilvl="1" w:tplc="04160003" w:tentative="1">
+      <w:start w:val="1"/>
+      <w:numFmt w:val="bullet"/>
+      <w:lvlText w:val="o"/>
+      <w:lvlJc w:val="left"/>
+      <w:pPr>
+        <w:ind w:left="1440" w:hanging="360"/>
+      </w:pPr>
+      <w:rPr>
+        <w:rFonts w:ascii="Courier New" w:hAnsi="Courier New" w:cs="Courier New" w:hint="default"/>
+      </w:rPr>
+    </w:lvl>
+    <w:lvl w:ilvl="2" w:tplc="04160005" w:tentative="1">
+      <w:start w:val="1"/>
+      <w:numFmt w:val="bullet"/>
+      <w:lvlText w:val=""/>
+      <w:lvlJc w:val="left"/>
+      <w:pPr>
+        <w:ind w:left="2160" w:hanging="360"/>
+      </w:pPr>
+      <w:rPr>
+        <w:rFonts w:ascii="Wingdings" w:hAnsi="Wingdings" w:hint="default"/>
+      </w:rPr>
+    </w:lvl>
+    <w:lvl w:ilvl="3" w:tplc="04160001" w:tentative="1">
+      <w:start w:val="1"/>
+      <w:numFmt w:val="bullet"/>
+      <w:lvlText w:val=""/>
+      <w:lvlJc w:val="left"/>
+      <w:pPr>
+        <w:ind w:left="2880" w:hanging="360"/>
+      </w:pPr>
+      <w:rPr>
+        <w:rFonts w:ascii="Symbol" w:hAnsi="Symbol" w:hint="default"/>
+      </w:rPr>
+    </w:lvl>
+    <w:lvl w:ilvl="4" w:tplc="04160003" w:tentative="1">
+      <w:start w:val="1"/>
+      <w:numFmt w:val="bullet"/>
+      <w:lvlText w:val="o"/>
+      <w:lvlJc w:val="left"/>
+      <w:pPr>
+        <w:ind w:left="3600" w:hanging="360"/>
+      </w:pPr>
+      <w:rPr>
+        <w:rFonts w:ascii="Courier New" w:hAnsi="Courier New" w:cs="Courier New" w:hint="default"/>
+      </w:rPr>
+    </w:lvl>
+    <w:lvl w:ilvl="5" w:tplc="04160005" w:tentative="1">
+      <w:start w:val="1"/>
+      <w:numFmt w:val="bullet"/>
+      <w:lvlText w:val=""/>
+      <w:lvlJc w:val="left"/>
+      <w:pPr>
+        <w:ind w:left="4320" w:hanging="360"/>
+      </w:pPr>
+      <w:rPr>
+        <w:rFonts w:ascii="Wingdings" w:hAnsi="Wingdings" w:hint="default"/>
+      </w:rPr>
+    </w:lvl>
+    <w:lvl w:ilvl="6" w:tplc="04160001" w:tentative="1">
+      <w:start w:val="1"/>
+      <w:numFmt w:val="bullet"/>
+      <w:lvlText w:val=""/>
+      <w:lvlJc w:val="left"/>
+      <w:pPr>
+        <w:ind w:left="5040" w:hanging="360"/>
+      </w:pPr>
+      <w:rPr>
+        <w:rFonts w:ascii="Symbol" w:hAnsi="Symbol" w:hint="default"/>
+      </w:rPr>
+    </w:lvl>
+    <w:lvl w:ilvl="7" w:tplc="04160003" w:tentative="1">
+      <w:start w:val="1"/>
+      <w:numFmt w:val="bullet"/>
+      <w:lvlText w:val="o"/>
+      <w:lvlJc w:val="left"/>
+      <w:pPr>
+        <w:ind w:left="5760" w:hanging="360"/>
+      </w:pPr>
+      <w:rPr>
+        <w:rFonts w:ascii="Courier New" w:hAnsi="Courier New" w:cs="Courier New" w:hint="default"/>
+      </w:rPr>
+    </w:lvl>
+    <w:lvl w:ilvl="8" w:tplc="04160005" w:tentative="1">
+      <w:start w:val="1"/>
+      <w:numFmt w:val="bullet"/>
+      <w:lvlText w:val=""/>
+      <w:lvlJc w:val="left"/>
+      <w:pPr>
+        <w:ind w:left="6480" w:hanging="360"/>
+      </w:pPr>
+      <w:rPr>
+        <w:rFonts w:ascii="Wingdings" w:hAnsi="Wingdings" w:hint="default"/>
+      </w:rPr>
+    </w:lvl>
+  </w:abstractNum>
+  <w:abstractNum w:abstractNumId="5" w15:restartNumberingAfterBreak="0">
+    <w:nsid w:val="3A4F3516"/>
+    <w:multiLevelType w:val="hybridMultilevel"/>
+    <w:tmpl w:val="977A97A2"/>
+    <w:lvl w:ilvl="0" w:tplc="04160001">
+      <w:start w:val="1"/>
+      <w:numFmt w:val="bullet"/>
+      <w:lvlText w:val=""/>
+      <w:lvlJc w:val="left"/>
+      <w:pPr>
+        <w:ind w:left="720" w:hanging="360"/>
+      </w:pPr>
+      <w:rPr>
+        <w:rFonts w:ascii="Symbol" w:hAnsi="Symbol" w:hint="default"/>
+      </w:rPr>
+    </w:lvl>
+    <w:lvl w:ilvl="1" w:tplc="04160003" w:tentative="1">
+      <w:start w:val="1"/>
+      <w:numFmt w:val="bullet"/>
+      <w:lvlText w:val="o"/>
+      <w:lvlJc w:val="left"/>
+      <w:pPr>
+        <w:ind w:left="1440" w:hanging="360"/>
+      </w:pPr>
+      <w:rPr>
+        <w:rFonts w:ascii="Courier New" w:hAnsi="Courier New" w:cs="Courier New" w:hint="default"/>
+      </w:rPr>
+    </w:lvl>
+    <w:lvl w:ilvl="2" w:tplc="04160005" w:tentative="1">
+      <w:start w:val="1"/>
+      <w:numFmt w:val="bullet"/>
+      <w:lvlText w:val=""/>
+      <w:lvlJc w:val="left"/>
+      <w:pPr>
+        <w:ind w:left="2160" w:hanging="360"/>
+      </w:pPr>
+      <w:rPr>
+        <w:rFonts w:ascii="Wingdings" w:hAnsi="Wingdings" w:hint="default"/>
+      </w:rPr>
+    </w:lvl>
+    <w:lvl w:ilvl="3" w:tplc="04160001" w:tentative="1">
+      <w:start w:val="1"/>
+      <w:numFmt w:val="bullet"/>
+      <w:lvlText w:val=""/>
+      <w:lvlJc w:val="left"/>
+      <w:pPr>
+        <w:ind w:left="2880" w:hanging="360"/>
+      </w:pPr>
+      <w:rPr>
+        <w:rFonts w:ascii="Symbol" w:hAnsi="Symbol" w:hint="default"/>
+      </w:rPr>
+    </w:lvl>
+    <w:lvl w:ilvl="4" w:tplc="04160003" w:tentative="1">
+      <w:start w:val="1"/>
+      <w:numFmt w:val="bullet"/>
+      <w:lvlText w:val="o"/>
+      <w:lvlJc w:val="left"/>
+      <w:pPr>
+        <w:ind w:left="3600" w:hanging="360"/>
+      </w:pPr>
+      <w:rPr>
+        <w:rFonts w:ascii="Courier New" w:hAnsi="Courier New" w:cs="Courier New" w:hint="default"/>
+      </w:rPr>
+    </w:lvl>
+    <w:lvl w:ilvl="5" w:tplc="04160005" w:tentative="1">
+      <w:start w:val="1"/>
+      <w:numFmt w:val="bullet"/>
+      <w:lvlText w:val=""/>
+      <w:lvlJc w:val="left"/>
+      <w:pPr>
+        <w:ind w:left="4320" w:hanging="360"/>
+      </w:pPr>
+      <w:rPr>
+        <w:rFonts w:ascii="Wingdings" w:hAnsi="Wingdings" w:hint="default"/>
+      </w:rPr>
+    </w:lvl>
+    <w:lvl w:ilvl="6" w:tplc="04160001" w:tentative="1">
+      <w:start w:val="1"/>
+      <w:numFmt w:val="bullet"/>
+      <w:lvlText w:val=""/>
+      <w:lvlJc w:val="left"/>
+      <w:pPr>
+        <w:ind w:left="5040" w:hanging="360"/>
+      </w:pPr>
+      <w:rPr>
+        <w:rFonts w:ascii="Symbol" w:hAnsi="Symbol" w:hint="default"/>
+      </w:rPr>
+    </w:lvl>
+    <w:lvl w:ilvl="7" w:tplc="04160003" w:tentative="1">
+      <w:start w:val="1"/>
+      <w:numFmt w:val="bullet"/>
+      <w:lvlText w:val="o"/>
+      <w:lvlJc w:val="left"/>
+      <w:pPr>
+        <w:ind w:left="5760" w:hanging="360"/>
+      </w:pPr>
+      <w:rPr>
+        <w:rFonts w:ascii="Courier New" w:hAnsi="Courier New" w:cs="Courier New" w:hint="default"/>
+      </w:rPr>
+    </w:lvl>
+    <w:lvl w:ilvl="8" w:tplc="04160005" w:tentative="1">
+      <w:start w:val="1"/>
+      <w:numFmt w:val="bullet"/>
+      <w:lvlText w:val=""/>
+      <w:lvlJc w:val="left"/>
+      <w:pPr>
+        <w:ind w:left="6480" w:hanging="360"/>
+      </w:pPr>
+      <w:rPr>
+        <w:rFonts w:ascii="Wingdings" w:hAnsi="Wingdings" w:hint="default"/>
+      </w:rPr>
+    </w:lvl>
+  </w:abstractNum>
+  <w:abstractNum w:abstractNumId="6" w15:restartNumberingAfterBreak="0">
+    <w:nsid w:val="455F06E0"/>
+    <w:multiLevelType w:val="hybridMultilevel"/>
+    <w:tmpl w:val="FCE8DE14"/>
+    <w:lvl w:ilvl="0" w:tplc="04160001">
+      <w:start w:val="1"/>
+      <w:numFmt w:val="bullet"/>
+      <w:lvlText w:val=""/>
+      <w:lvlJc w:val="left"/>
+      <w:pPr>
+        <w:ind w:left="720" w:hanging="360"/>
+      </w:pPr>
+      <w:rPr>
+        <w:rFonts w:ascii="Symbol" w:hAnsi="Symbol" w:hint="default"/>
+      </w:rPr>
+    </w:lvl>
+    <w:lvl w:ilvl="1" w:tplc="04160003" w:tentative="1">
+      <w:start w:val="1"/>
+      <w:numFmt w:val="bullet"/>
+      <w:lvlText w:val="o"/>
+      <w:lvlJc w:val="left"/>
+      <w:pPr>
+        <w:ind w:left="1440" w:hanging="360"/>
+      </w:pPr>
+      <w:rPr>
+        <w:rFonts w:ascii="Courier New" w:hAnsi="Courier New" w:cs="Courier New" w:hint="default"/>
+      </w:rPr>
+    </w:lvl>
+    <w:lvl w:ilvl="2" w:tplc="04160005" w:tentative="1">
+      <w:start w:val="1"/>
+      <w:numFmt w:val="bullet"/>
+      <w:lvlText w:val=""/>
+      <w:lvlJc w:val="left"/>
+      <w:pPr>
+        <w:ind w:left="2160" w:hanging="360"/>
+      </w:pPr>
+      <w:rPr>
+        <w:rFonts w:ascii="Wingdings" w:hAnsi="Wingdings" w:hint="default"/>
+      </w:rPr>
+    </w:lvl>
+    <w:lvl w:ilvl="3" w:tplc="04160001" w:tentative="1">
+      <w:start w:val="1"/>
+      <w:numFmt w:val="bullet"/>
+      <w:lvlText w:val=""/>
+      <w:lvlJc w:val="left"/>
+      <w:pPr>
+        <w:ind w:left="2880" w:hanging="360"/>
+      </w:pPr>
+      <w:rPr>
+        <w:rFonts w:ascii="Symbol" w:hAnsi="Symbol" w:hint="default"/>
+      </w:rPr>
+    </w:lvl>
+    <w:lvl w:ilvl="4" w:tplc="04160003" w:tentative="1">
+      <w:start w:val="1"/>
+      <w:numFmt w:val="bullet"/>
+      <w:lvlText w:val="o"/>
+      <w:lvlJc w:val="left"/>
+      <w:pPr>
+        <w:ind w:left="3600" w:hanging="360"/>
+      </w:pPr>
+      <w:rPr>
+        <w:rFonts w:ascii="Courier New" w:hAnsi="Courier New" w:cs="Courier New" w:hint="default"/>
+      </w:rPr>
+    </w:lvl>
+    <w:lvl w:ilvl="5" w:tplc="04160005" w:tentative="1">
+      <w:start w:val="1"/>
+      <w:numFmt w:val="bullet"/>
+      <w:lvlText w:val=""/>
+      <w:lvlJc w:val="left"/>
+      <w:pPr>
+        <w:ind w:left="4320" w:hanging="360"/>
+      </w:pPr>
+      <w:rPr>
+        <w:rFonts w:ascii="Wingdings" w:hAnsi="Wingdings" w:hint="default"/>
+      </w:rPr>
+    </w:lvl>
+    <w:lvl w:ilvl="6" w:tplc="04160001" w:tentative="1">
+      <w:start w:val="1"/>
+      <w:numFmt w:val="bullet"/>
+      <w:lvlText w:val=""/>
+      <w:lvlJc w:val="left"/>
+      <w:pPr>
+        <w:ind w:left="5040" w:hanging="360"/>
+      </w:pPr>
+      <w:rPr>
+        <w:rFonts w:ascii="Symbol" w:hAnsi="Symbol" w:hint="default"/>
+      </w:rPr>
+    </w:lvl>
+    <w:lvl w:ilvl="7" w:tplc="04160003" w:tentative="1">
+      <w:start w:val="1"/>
+      <w:numFmt w:val="bullet"/>
+      <w:lvlText w:val="o"/>
+      <w:lvlJc w:val="left"/>
+      <w:pPr>
+        <w:ind w:left="5760" w:hanging="360"/>
+      </w:pPr>
+      <w:rPr>
+        <w:rFonts w:ascii="Courier New" w:hAnsi="Courier New" w:cs="Courier New" w:hint="default"/>
+      </w:rPr>
+    </w:lvl>
+    <w:lvl w:ilvl="8" w:tplc="04160005" w:tentative="1">
+      <w:start w:val="1"/>
+      <w:numFmt w:val="bullet"/>
+      <w:lvlText w:val=""/>
+      <w:lvlJc w:val="left"/>
+      <w:pPr>
+        <w:ind w:left="6480" w:hanging="360"/>
+      </w:pPr>
+      <w:rPr>
+        <w:rFonts w:ascii="Wingdings" w:hAnsi="Wingdings" w:hint="default"/>
+      </w:rPr>
+    </w:lvl>
+  </w:abstractNum>
+  <w:abstractNum w:abstractNumId="7" w15:restartNumberingAfterBreak="0">
+    <w:nsid w:val="6BE92A24"/>
+    <w:multiLevelType w:val="hybridMultilevel"/>
+    <w:tmpl w:val="A7E8E402"/>
+    <w:lvl w:ilvl="0" w:tplc="04160001">
+      <w:start w:val="1"/>
+      <w:numFmt w:val="bullet"/>
+      <w:lvlText w:val=""/>
+      <w:lvlJc w:val="left"/>
+      <w:pPr>
+        <w:ind w:left="720" w:hanging="360"/>
+      </w:pPr>
+      <w:rPr>
+        <w:rFonts w:ascii="Symbol" w:hAnsi="Symbol" w:hint="default"/>
+      </w:rPr>
+    </w:lvl>
+    <w:lvl w:ilvl="1" w:tplc="04160003" w:tentative="1">
+      <w:start w:val="1"/>
+      <w:numFmt w:val="bullet"/>
+      <w:lvlText w:val="o"/>
+      <w:lvlJc w:val="left"/>
+      <w:pPr>
+        <w:ind w:left="1440" w:hanging="360"/>
+      </w:pPr>
+      <w:rPr>
+        <w:rFonts w:ascii="Courier New" w:hAnsi="Courier New" w:cs="Courier New" w:hint="default"/>
+      </w:rPr>
+    </w:lvl>
+    <w:lvl w:ilvl="2" w:tplc="04160005" w:tentative="1">
+      <w:start w:val="1"/>
+      <w:numFmt w:val="bullet"/>
+      <w:lvlText w:val=""/>
+      <w:lvlJc w:val="left"/>
+      <w:pPr>
+        <w:ind w:left="2160" w:hanging="360"/>
+      </w:pPr>
+      <w:rPr>
+        <w:rFonts w:ascii="Wingdings" w:hAnsi="Wingdings" w:hint="default"/>
+      </w:rPr>
+    </w:lvl>
+    <w:lvl w:ilvl="3" w:tplc="04160001" w:tentative="1">
+      <w:start w:val="1"/>
+      <w:numFmt w:val="bullet"/>
+      <w:lvlText w:val=""/>
+      <w:lvlJc w:val="left"/>
+      <w:pPr>
+        <w:ind w:left="2880" w:hanging="360"/>
+      </w:pPr>
+      <w:rPr>
+        <w:rFonts w:ascii="Symbol" w:hAnsi="Symbol" w:hint="default"/>
+      </w:rPr>
+    </w:lvl>
+    <w:lvl w:ilvl="4" w:tplc="04160003" w:tentative="1">
+      <w:start w:val="1"/>
+      <w:numFmt w:val="bullet"/>
+      <w:lvlText w:val="o"/>
+      <w:lvlJc w:val="left"/>
+      <w:pPr>
+        <w:ind w:left="3600" w:hanging="360"/>
+      </w:pPr>
+      <w:rPr>
+        <w:rFonts w:ascii="Courier New" w:hAnsi="Courier New" w:cs="Courier New" w:hint="default"/>
+      </w:rPr>
+    </w:lvl>
+    <w:lvl w:ilvl="5" w:tplc="04160005" w:tentative="1">
+      <w:start w:val="1"/>
+      <w:numFmt w:val="bullet"/>
+      <w:lvlText w:val=""/>
+      <w:lvlJc w:val="left"/>
+      <w:pPr>
+        <w:ind w:left="4320" w:hanging="360"/>
+      </w:pPr>
+      <w:rPr>
+        <w:rFonts w:ascii="Wingdings" w:hAnsi="Wingdings" w:hint="default"/>
+      </w:rPr>
+    </w:lvl>
+    <w:lvl w:ilvl="6" w:tplc="04160001" w:tentative="1">
+      <w:start w:val="1"/>
+      <w:numFmt w:val="bullet"/>
+      <w:lvlText w:val=""/>
+      <w:lvlJc w:val="left"/>
+      <w:pPr>
+        <w:ind w:left="5040" w:hanging="360"/>
+      </w:pPr>
+      <w:rPr>
+        <w:rFonts w:ascii="Symbol" w:hAnsi="Symbol" w:hint="default"/>
+      </w:rPr>
+    </w:lvl>
+    <w:lvl w:ilvl="7" w:tplc="04160003" w:tentative="1">
+      <w:start w:val="1"/>
+      <w:numFmt w:val="bullet"/>
+      <w:lvlText w:val="o"/>
+      <w:lvlJc w:val="left"/>
+      <w:pPr>
+        <w:ind w:left="5760" w:hanging="360"/>
+      </w:pPr>
+      <w:rPr>
+        <w:rFonts w:ascii="Courier New" w:hAnsi="Courier New" w:cs="Courier New" w:hint="default"/>
+      </w:rPr>
+    </w:lvl>
+    <w:lvl w:ilvl="8" w:tplc="04160005" w:tentative="1">
+      <w:start w:val="1"/>
+      <w:numFmt w:val="bullet"/>
+      <w:lvlText w:val=""/>
+      <w:lvlJc w:val="left"/>
+      <w:pPr>
+        <w:ind w:left="6480" w:hanging="360"/>
+      </w:pPr>
+      <w:rPr>
+        <w:rFonts w:ascii="Wingdings" w:hAnsi="Wingdings" w:hint="default"/>
+      </w:rPr>
+    </w:lvl>
+  </w:abstractNum>
+  <w:abstractNum w:abstractNumId="8" w15:restartNumberingAfterBreak="0">
+    <w:nsid w:val="7F6B00ED"/>
+    <w:multiLevelType w:val="hybridMultilevel"/>
+    <w:tmpl w:val="8514BD52"/>
+    <w:lvl w:ilvl="0" w:tplc="04160001">
+      <w:start w:val="1"/>
+      <w:numFmt w:val="bullet"/>
+      <w:lvlText w:val=""/>
+      <w:lvlJc w:val="left"/>
+      <w:pPr>
+        <w:ind w:left="720" w:hanging="360"/>
+      </w:pPr>
+      <w:rPr>
+        <w:rFonts w:ascii="Symbol" w:hAnsi="Symbol" w:hint="default"/>
+      </w:rPr>
+    </w:lvl>
+    <w:lvl w:ilvl="1" w:tplc="04160003" w:tentative="1">
+      <w:start w:val="1"/>
+      <w:numFmt w:val="bullet"/>
+      <w:lvlText w:val="o"/>
+      <w:lvlJc w:val="left"/>
+      <w:pPr>
+        <w:ind w:left="1440" w:hanging="360"/>
+      </w:pPr>
+      <w:rPr>
+        <w:rFonts w:ascii="Courier New" w:hAnsi="Courier New" w:cs="Courier New" w:hint="default"/>
+      </w:rPr>
+    </w:lvl>
+    <w:lvl w:ilvl="2" w:tplc="04160005" w:tentative="1">
+      <w:start w:val="1"/>
+      <w:numFmt w:val="bullet"/>
+      <w:lvlText w:val=""/>
+      <w:lvlJc w:val="left"/>
+      <w:pPr>
+        <w:ind w:left="2160" w:hanging="360"/>
+      </w:pPr>
+      <w:rPr>
+        <w:rFonts w:ascii="Wingdings" w:hAnsi="Wingdings" w:hint="default"/>
+      </w:rPr>
+    </w:lvl>
+    <w:lvl w:ilvl="3" w:tplc="04160001" w:tentative="1">
+      <w:start w:val="1"/>
+      <w:numFmt w:val="bullet"/>
+      <w:lvlText w:val=""/>
+      <w:lvlJc w:val="left"/>
+      <w:pPr>
+        <w:ind w:left="2880" w:hanging="360"/>
+      </w:pPr>
+      <w:rPr>
+        <w:rFonts w:ascii="Symbol" w:hAnsi="Symbol" w:hint="default"/>
+      </w:rPr>
+    </w:lvl>
+    <w:lvl w:ilvl="4" w:tplc="04160003" w:tentative="1">
+      <w:start w:val="1"/>
+      <w:numFmt w:val="bullet"/>
+      <w:lvlText w:val="o"/>
+      <w:lvlJc w:val="left"/>
+      <w:pPr>
+        <w:ind w:left="3600" w:hanging="360"/>
+      </w:pPr>
+      <w:rPr>
+        <w:rFonts w:ascii="Courier New" w:hAnsi="Courier New" w:cs="Courier New" w:hint="default"/>
+      </w:rPr>
+    </w:lvl>
+    <w:lvl w:ilvl="5" w:tplc="04160005" w:tentative="1">
+      <w:start w:val="1"/>
+      <w:numFmt w:val="bullet"/>
+      <w:lvlText w:val=""/>
+      <w:lvlJc w:val="left"/>
+      <w:pPr>
+        <w:ind w:left="4320" w:hanging="360"/>
+      </w:pPr>
+      <w:rPr>
+        <w:rFonts w:ascii="Wingdings" w:hAnsi="Wingdings" w:hint="default"/>
+      </w:rPr>
+    </w:lvl>
+    <w:lvl w:ilvl="6" w:tplc="04160001" w:tentative="1">
+      <w:start w:val="1"/>
+      <w:numFmt w:val="bullet"/>
+      <w:lvlText w:val=""/>
+      <w:lvlJc w:val="left"/>
+      <w:pPr>
+        <w:ind w:left="5040" w:hanging="360"/>
+      </w:pPr>
+      <w:rPr>
+        <w:rFonts w:ascii="Symbol" w:hAnsi="Symbol" w:hint="default"/>
+      </w:rPr>
+    </w:lvl>
+    <w:lvl w:ilvl="7" w:tplc="04160003" w:tentative="1">
+      <w:start w:val="1"/>
+      <w:numFmt w:val="bullet"/>
+      <w:lvlText w:val="o"/>
+      <w:lvlJc w:val="left"/>
+      <w:pPr>
+        <w:ind w:left="5760" w:hanging="360"/>
+      </w:pPr>
+      <w:rPr>
+        <w:rFonts w:ascii="Courier New" w:hAnsi="Courier New" w:cs="Courier New" w:hint="default"/>
+      </w:rPr>
+    </w:lvl>
+    <w:lvl w:ilvl="8" w:tplc="04160005" w:tentative="1">
+      <w:start w:val="1"/>
+      <w:numFmt w:val="bullet"/>
+      <w:lvlText w:val=""/>
+      <w:lvlJc w:val="left"/>
+      <w:pPr>
+        <w:ind w:left="6480" w:hanging="360"/>
+      </w:pPr>
+      <w:rPr>
+        <w:rFonts w:ascii="Wingdings" w:hAnsi="Wingdings" w:hint="default"/>
+      </w:rPr>
+    </w:lvl>
+  </w:abstractNum>
+  <w:num w:numId="1">
+    <w:abstractNumId w:val="0"/>
+  </w:num>
+  <w:num w:numId="2">
+    <w:abstractNumId w:val="8"/>
+  </w:num>
+  <w:num w:numId="3">
+    <w:abstractNumId w:val="7"/>
+  </w:num>
+  <w:num w:numId="4">
+    <w:abstractNumId w:val="5"/>
+  </w:num>
+  <w:num w:numId="5">
+    <w:abstractNumId w:val="6"/>
+  </w:num>
+  <w:num w:numId="6">
+    <w:abstractNumId w:val="4"/>
+  </w:num>
+  <w:num w:numId="7">
+    <w:abstractNumId w:val="2"/>
+  </w:num>
+  <w:num w:numId="8">
+    <w:abstractNumId w:val="3"/>
+  </w:num>
+  <w:num w:numId="9">
+    <w:abstractNumId w:val="1"/>
+  </w:num>
+</w:numbering>
 </file>
 
 <file path=word/styles.xml><?xml version="1.0" encoding="utf-8"?>
@@ -794,6 +3481,27 @@
     <w:semiHidden/>
     <w:unhideWhenUsed/>
   </w:style>
+  <w:style w:type="paragraph" w:styleId="PargrafodaLista">
+    <w:name w:val="List Paragraph"/>
+    <w:basedOn w:val="Normal"/>
+    <w:uiPriority w:val="34"/>
+    <w:qFormat/>
+    <w:rsid w:val="00D43F1B"/>
+    <w:pPr>
+      <w:ind w:left="720"/>
+      <w:contextualSpacing/>
+    </w:pPr>
+  </w:style>
+  <w:style w:type="character" w:customStyle="1" w:styleId="TextodeEspaoReservado">
+    <w:name w:val="Texto de Espaço Reservado"/>
+    <w:basedOn w:val="Fontepargpadro"/>
+    <w:uiPriority w:val="99"/>
+    <w:semiHidden/>
+    <w:rsid w:val="008B15F4"/>
+    <w:rPr>
+      <w:color w:val="808080"/>
+    </w:rPr>
+  </w:style>
 </w:styles>
 </file>
 
@@ -1090,4 +3798,16 @@
     </a:ext>
   </a:extLst>
 </a:theme>
+</file>
+
+<file path=customXml/item1.xml><?xml version="1.0" encoding="utf-8"?>
+<b:Sources xmlns:b="http://schemas.openxmlformats.org/officeDocument/2006/bibliography" xmlns="http://schemas.openxmlformats.org/officeDocument/2006/bibliography" SelectedStyle="\APASixthEditionOfficeOnline.xsl" StyleName="APA" Version="6"/>
+</file>
+
+<file path=customXml/itemProps1.xml><?xml version="1.0" encoding="utf-8"?>
+<ds:datastoreItem xmlns:ds="http://schemas.openxmlformats.org/officeDocument/2006/customXml" ds:itemID="{145CC787-D7D7-4CCC-8B2E-F01EC361B6EB}">
+  <ds:schemaRefs>
+    <ds:schemaRef ds:uri="http://schemas.openxmlformats.org/officeDocument/2006/bibliography"/>
+  </ds:schemaRefs>
+</ds:datastoreItem>
 </file>
</xml_diff>